<commit_message>
Quickly wrote some essay stuff down.
</commit_message>
<xml_diff>
--- a/docs/essay.docx
+++ b/docs/essay.docx
@@ -5,6 +5,103 @@
     <w:p>
       <w:r>
         <w:t>Essay</w:t>
+      </w:r>
+    </w:p>
+    <w:p/>
+    <w:p>
+      <w:r>
+        <w:t>Engine architecture</w:t>
+      </w:r>
+    </w:p>
+    <w:p>
+      <w:r>
+        <w:t>The engine follows the philosophy that systems should specialize in doing one thing and doing it well. In this case, the engine should only handle render</w:t>
+      </w:r>
+      <w:r>
+        <w:t>ing. That</w:t>
+      </w:r>
+      <w:r>
+        <w:t xml:space="preserve"> means loading files, handling the scene graph and providing the engine with a window are all things that the user is responsible for. The engine has its own model and material format in order to efficiently interpret and render the </w:t>
+      </w:r>
+      <w:r>
+        <w:t>data, but the user is in charge of loading these files. The contents of these files are then sent to the engine as an array of bytes that are then appropriately interpreted by the engine.</w:t>
+      </w:r>
+    </w:p>
+    <w:p>
+      <w:r>
+        <w:t>The Mesh</w:t>
+      </w:r>
+      <w:r>
+        <w:t xml:space="preserve"> </w:t>
+      </w:r>
+      <w:r>
+        <w:t xml:space="preserve">Tool is a command line tool that converts common model formats into the model format the engine uses. First, the model is loaded using the </w:t>
+      </w:r>
+      <w:proofErr w:type="spellStart"/>
+      <w:r>
+        <w:t>Assimp</w:t>
+      </w:r>
+      <w:proofErr w:type="spellEnd"/>
+      <w:r>
+        <w:t xml:space="preserve"> library. The tool then checks which vertex attributes the model is made up of. For example, some models only have vertex positions and normals, while other meshes may contain one or more sets of texture coordinates. Finally, the tool outputs a file in the custom model format. This format lets the engine know which vertex attributes are present in the model and h</w:t>
+      </w:r>
+      <w:r>
+        <w:t>ow they are laid out in memory.</w:t>
+      </w:r>
+    </w:p>
+    <w:p>
+      <w:r>
+        <w:t>The Material</w:t>
+      </w:r>
+      <w:r>
+        <w:t xml:space="preserve"> </w:t>
+      </w:r>
+      <w:r>
+        <w:t>Tool is also a command line tool. This tool converts an HLSL file into a pre-compiled custom material format to be read by the engine. First, the tool loads the HLSL file. The shader describes both the vertex and the pixel shader. Both of these shaders are compiled using the Direct3D interface, and then extra information is collected by using the Direct3D shader reflection interface. This interface for easy extraction of the data flow information of a shader. The Material</w:t>
+      </w:r>
+      <w:r>
+        <w:t xml:space="preserve"> </w:t>
+      </w:r>
+      <w:r>
+        <w:t xml:space="preserve">Tool uses this for two purposes. The first thing is finding out the vertex attribute layout, which is written in the same way as </w:t>
+      </w:r>
+      <w:r>
+        <w:t xml:space="preserve">in </w:t>
+      </w:r>
+      <w:r>
+        <w:t>the Mesh</w:t>
+      </w:r>
+      <w:r>
+        <w:t xml:space="preserve"> </w:t>
+      </w:r>
+      <w:r>
+        <w:t>Tool</w:t>
+      </w:r>
+      <w:r>
+        <w:t>. The second thing is scanning the constant buffers the shader uses. These constant buffers are then written to a class in a C++ header file, using the appropriate data types for the members and including padding where necessary. This allows the user to include the header and use this class to intuitively edit members of a constant buffer. The binary compiled shaders and vertex attribute meta data are all output into the same file that the engine can read.</w:t>
+      </w:r>
+    </w:p>
+    <w:p>
+      <w:r>
+        <w:t xml:space="preserve">These tools are used </w:t>
+      </w:r>
+      <w:r>
+        <w:t>at asset build time, which improves run-time performance and reduces dependencies. For example, the engine itself does not need to know how to read model files and how to scan their vertex attributes, because the Mesh</w:t>
+      </w:r>
+      <w:r>
+        <w:t xml:space="preserve"> </w:t>
+      </w:r>
+      <w:r>
+        <w:t>Tool has already done this at asset build time and has saved this as meta data. Because the Material</w:t>
+      </w:r>
+      <w:r>
+        <w:t xml:space="preserve"> </w:t>
+      </w:r>
+      <w:r>
+        <w:t>Tool has also put the vertex attribute meta data inside the custom material format, the engine can quickly compare a model and a material</w:t>
+      </w:r>
+      <w:r>
+        <w:t xml:space="preserve"> to see if they are compatible. This is all very efficient because most of the work has already been done before the program is even compiled. </w:t>
       </w:r>
     </w:p>
     <w:sectPr>

</xml_diff>

<commit_message>
Wrote one line in the essay. Need to do a lot more tomorrow.
</commit_message>
<xml_diff>
--- a/docs/essay.docx
+++ b/docs/essay.docx
@@ -3,13 +3,40 @@
 <w:document xmlns:ve="http://schemas.openxmlformats.org/markup-compatibility/2006" xmlns:o="urn:schemas-microsoft-com:office:office" xmlns:r="http://schemas.openxmlformats.org/officeDocument/2006/relationships" xmlns:m="http://schemas.openxmlformats.org/officeDocument/2006/math" xmlns:v="urn:schemas-microsoft-com:vml" xmlns:wp="http://schemas.openxmlformats.org/drawingml/2006/wordprocessingDrawing" xmlns:w10="urn:schemas-microsoft-com:office:word" xmlns:w="http://schemas.openxmlformats.org/wordprocessingml/2006/main" xmlns:wne="http://schemas.microsoft.com/office/word/2006/wordml">
   <w:body>
     <w:p>
+      <w:pPr>
+        <w:pStyle w:val="Title"/>
+        <w:jc w:val="center"/>
+      </w:pPr>
       <w:r>
         <w:t>Essay</w:t>
       </w:r>
     </w:p>
+    <w:p>
+      <w:pPr>
+        <w:pStyle w:val="Heading2"/>
+      </w:pPr>
+      <w:r>
+        <w:t>Physically-based rendering</w:t>
+      </w:r>
+    </w:p>
     <w:p/>
     <w:p>
       <w:r>
+        <w:t>"</w:t>
+      </w:r>
+      <w:r>
+        <w:t>Physically based shading means we approximate what light actually does as opposed to approximating what we intuitiv</w:t>
+      </w:r>
+      <w:r>
+        <w:t>ely think it should do" - Unreal 4 documentation.</w:t>
+      </w:r>
+    </w:p>
+    <w:p/>
+    <w:p>
+      <w:pPr>
+        <w:pStyle w:val="Heading2"/>
+      </w:pPr>
+      <w:r>
         <w:t>Engine architecture</w:t>
       </w:r>
     </w:p>
@@ -101,7 +128,11 @@
         <w:t>Tool has also put the vertex attribute meta data inside the custom material format, the engine can quickly compare a model and a material</w:t>
       </w:r>
       <w:r>
-        <w:t xml:space="preserve"> to see if they are compatible. This is all very efficient because most of the work has already been done before the program is even compiled. </w:t>
+        <w:t xml:space="preserve"> to see if they are </w:t>
+      </w:r>
+      <w:r>
+        <w:lastRenderedPageBreak/>
+        <w:t xml:space="preserve">compatible. This is all very efficient because most of the work has already been done before the program is even compiled. </w:t>
       </w:r>
     </w:p>
     <w:sectPr>
@@ -275,6 +306,30 @@
     <w:qFormat/>
     <w:rsid w:val="00A7794F"/>
   </w:style>
+  <w:style w:type="paragraph" w:styleId="Heading2">
+    <w:name w:val="heading 2"/>
+    <w:basedOn w:val="Normal"/>
+    <w:next w:val="Normal"/>
+    <w:link w:val="Heading2Char"/>
+    <w:uiPriority w:val="9"/>
+    <w:unhideWhenUsed/>
+    <w:qFormat/>
+    <w:rsid w:val="00374A14"/>
+    <w:pPr>
+      <w:keepNext/>
+      <w:keepLines/>
+      <w:spacing w:before="200" w:after="0"/>
+      <w:outlineLvl w:val="1"/>
+    </w:pPr>
+    <w:rPr>
+      <w:rFonts w:asciiTheme="majorHAnsi" w:eastAsiaTheme="majorEastAsia" w:hAnsiTheme="majorHAnsi" w:cstheme="majorBidi"/>
+      <w:b/>
+      <w:bCs/>
+      <w:color w:val="4F81BD" w:themeColor="accent1"/>
+      <w:sz w:val="26"/>
+      <w:szCs w:val="26"/>
+    </w:rPr>
+  </w:style>
   <w:style w:type="character" w:default="1" w:styleId="DefaultParagraphFont">
     <w:name w:val="Default Paragraph Font"/>
     <w:uiPriority w:val="1"/>
@@ -302,6 +357,60 @@
     <w:uiPriority w:val="99"/>
     <w:semiHidden/>
     <w:unhideWhenUsed/>
+  </w:style>
+  <w:style w:type="character" w:customStyle="1" w:styleId="Heading2Char">
+    <w:name w:val="Heading 2 Char"/>
+    <w:basedOn w:val="DefaultParagraphFont"/>
+    <w:link w:val="Heading2"/>
+    <w:uiPriority w:val="9"/>
+    <w:rsid w:val="00374A14"/>
+    <w:rPr>
+      <w:rFonts w:asciiTheme="majorHAnsi" w:eastAsiaTheme="majorEastAsia" w:hAnsiTheme="majorHAnsi" w:cstheme="majorBidi"/>
+      <w:b/>
+      <w:bCs/>
+      <w:color w:val="4F81BD" w:themeColor="accent1"/>
+      <w:sz w:val="26"/>
+      <w:szCs w:val="26"/>
+    </w:rPr>
+  </w:style>
+  <w:style w:type="paragraph" w:styleId="Title">
+    <w:name w:val="Title"/>
+    <w:basedOn w:val="Normal"/>
+    <w:next w:val="Normal"/>
+    <w:link w:val="TitleChar"/>
+    <w:uiPriority w:val="10"/>
+    <w:qFormat/>
+    <w:rsid w:val="00374A14"/>
+    <w:pPr>
+      <w:pBdr>
+        <w:bottom w:val="single" w:sz="8" w:space="4" w:color="4F81BD" w:themeColor="accent1"/>
+      </w:pBdr>
+      <w:spacing w:after="300" w:line="240" w:lineRule="auto"/>
+      <w:contextualSpacing/>
+    </w:pPr>
+    <w:rPr>
+      <w:rFonts w:asciiTheme="majorHAnsi" w:eastAsiaTheme="majorEastAsia" w:hAnsiTheme="majorHAnsi" w:cstheme="majorBidi"/>
+      <w:color w:val="17365D" w:themeColor="text2" w:themeShade="BF"/>
+      <w:spacing w:val="5"/>
+      <w:kern w:val="28"/>
+      <w:sz w:val="52"/>
+      <w:szCs w:val="52"/>
+    </w:rPr>
+  </w:style>
+  <w:style w:type="character" w:customStyle="1" w:styleId="TitleChar">
+    <w:name w:val="Title Char"/>
+    <w:basedOn w:val="DefaultParagraphFont"/>
+    <w:link w:val="Title"/>
+    <w:uiPriority w:val="10"/>
+    <w:rsid w:val="00374A14"/>
+    <w:rPr>
+      <w:rFonts w:asciiTheme="majorHAnsi" w:eastAsiaTheme="majorEastAsia" w:hAnsiTheme="majorHAnsi" w:cstheme="majorBidi"/>
+      <w:color w:val="17365D" w:themeColor="text2" w:themeShade="BF"/>
+      <w:spacing w:val="5"/>
+      <w:kern w:val="28"/>
+      <w:sz w:val="52"/>
+      <w:szCs w:val="52"/>
+    </w:rPr>
   </w:style>
 </w:styles>
 </file>

</xml_diff>

<commit_message>
Hand in version of essay.
</commit_message>
<xml_diff>
--- a/docs/essay.docx
+++ b/docs/essay.docx
@@ -9,11 +9,100 @@
         <w:jc w:val="center"/>
       </w:pPr>
       <w:r>
-        <w:t>Essay</w:t>
-      </w:r>
-    </w:p>
-    <w:p>
-      <w:pPr>
+        <w:rPr>
+          <w:noProof/>
+        </w:rPr>
+        <w:drawing>
+          <wp:anchor distT="0" distB="0" distL="114300" distR="114300" simplePos="0" relativeHeight="251658240" behindDoc="0" locked="0" layoutInCell="1" allowOverlap="1">
+            <wp:simplePos x="0" y="0"/>
+            <wp:positionH relativeFrom="column">
+              <wp:posOffset>19050</wp:posOffset>
+            </wp:positionH>
+            <wp:positionV relativeFrom="paragraph">
+              <wp:posOffset>1255395</wp:posOffset>
+            </wp:positionV>
+            <wp:extent cx="5944870" cy="3957320"/>
+            <wp:effectExtent l="19050" t="0" r="0" b="0"/>
+            <wp:wrapSquare wrapText="bothSides"/>
+            <wp:docPr id="1" name="Picture 1" descr="https://raw.githubusercontent.com/TomVeltmeijer/D3D11Renderer/master/samples/AdvancedSample/screenshot.png"/>
+            <wp:cNvGraphicFramePr>
+              <a:graphicFrameLocks xmlns:a="http://schemas.openxmlformats.org/drawingml/2006/main" noChangeAspect="1"/>
+            </wp:cNvGraphicFramePr>
+            <a:graphic xmlns:a="http://schemas.openxmlformats.org/drawingml/2006/main">
+              <a:graphicData uri="http://schemas.openxmlformats.org/drawingml/2006/picture">
+                <pic:pic xmlns:pic="http://schemas.openxmlformats.org/drawingml/2006/picture">
+                  <pic:nvPicPr>
+                    <pic:cNvPr id="0" name="Picture 1" descr="https://raw.githubusercontent.com/TomVeltmeijer/D3D11Renderer/master/samples/AdvancedSample/screenshot.png"/>
+                    <pic:cNvPicPr>
+                      <a:picLocks noChangeAspect="1" noChangeArrowheads="1"/>
+                    </pic:cNvPicPr>
+                  </pic:nvPicPr>
+                  <pic:blipFill>
+                    <a:blip r:embed="rId7" cstate="print"/>
+                    <a:srcRect/>
+                    <a:stretch>
+                      <a:fillRect/>
+                    </a:stretch>
+                  </pic:blipFill>
+                  <pic:spPr bwMode="auto">
+                    <a:xfrm>
+                      <a:off x="0" y="0"/>
+                      <a:ext cx="5944870" cy="3957320"/>
+                    </a:xfrm>
+                    <a:prstGeom prst="rect">
+                      <a:avLst/>
+                    </a:prstGeom>
+                    <a:noFill/>
+                    <a:ln w="9525">
+                      <a:noFill/>
+                      <a:miter lim="800000"/>
+                      <a:headEnd/>
+                      <a:tailEnd/>
+                    </a:ln>
+                  </pic:spPr>
+                </pic:pic>
+              </a:graphicData>
+            </a:graphic>
+          </wp:anchor>
+        </w:drawing>
+      </w:r>
+      <w:r>
+        <w:t>Real-Time Physically Based Rendering</w:t>
+      </w:r>
+    </w:p>
+    <w:p>
+      <w:pPr>
+        <w:pStyle w:val="Subtitle"/>
+        <w:spacing w:after="0"/>
+        <w:jc w:val="center"/>
+      </w:pPr>
+      <w:r>
+        <w:t>122675</w:t>
+      </w:r>
+      <w:r>
+        <w:tab/>
+      </w:r>
+      <w:r>
+        <w:tab/>
+      </w:r>
+      <w:r>
+        <w:tab/>
+        <w:t>Tom Veltmeijer</w:t>
+      </w:r>
+      <w:r>
+        <w:tab/>
+      </w:r>
+      <w:r>
+        <w:tab/>
+      </w:r>
+      <w:r>
+        <w:tab/>
+        <w:t>3GA-2PR</w:t>
+      </w:r>
+    </w:p>
+    <w:p>
+      <w:pPr>
+        <w:spacing w:after="0"/>
         <w:rPr>
           <w:rFonts w:asciiTheme="majorHAnsi" w:eastAsiaTheme="majorEastAsia" w:hAnsiTheme="majorHAnsi" w:cstheme="majorBidi"/>
           <w:b/>
@@ -74,7 +163,7 @@
           <w:r>
             <w:fldChar w:fldCharType="separate"/>
           </w:r>
-          <w:hyperlink w:anchor="_Toc421194212" w:history="1">
+          <w:hyperlink w:anchor="_Toc421228697" w:history="1">
             <w:r>
               <w:rPr>
                 <w:rStyle w:val="Hyperlink"/>
@@ -101,7 +190,7 @@
                 <w:noProof/>
                 <w:webHidden/>
               </w:rPr>
-              <w:instrText xml:space="preserve"> PAGEREF _Toc421194212 \h </w:instrText>
+              <w:instrText xml:space="preserve"> PAGEREF _Toc421228697 \h </w:instrText>
             </w:r>
             <w:r>
               <w:rPr>
@@ -143,7 +232,7 @@
               <w:noProof/>
             </w:rPr>
           </w:pPr>
-          <w:hyperlink w:anchor="_Toc421194213" w:history="1">
+          <w:hyperlink w:anchor="_Toc421228698" w:history="1">
             <w:r>
               <w:rPr>
                 <w:rStyle w:val="Hyperlink"/>
@@ -170,7 +259,7 @@
                 <w:noProof/>
                 <w:webHidden/>
               </w:rPr>
-              <w:instrText xml:space="preserve"> PAGEREF _Toc421194213 \h </w:instrText>
+              <w:instrText xml:space="preserve"> PAGEREF _Toc421228698 \h </w:instrText>
             </w:r>
             <w:r>
               <w:rPr>
@@ -212,7 +301,7 @@
               <w:noProof/>
             </w:rPr>
           </w:pPr>
-          <w:hyperlink w:anchor="_Toc421194214" w:history="1">
+          <w:hyperlink w:anchor="_Toc421228699" w:history="1">
             <w:r>
               <w:rPr>
                 <w:rStyle w:val="Hyperlink"/>
@@ -239,7 +328,7 @@
                 <w:noProof/>
                 <w:webHidden/>
               </w:rPr>
-              <w:instrText xml:space="preserve"> PAGEREF _Toc421194214 \h </w:instrText>
+              <w:instrText xml:space="preserve"> PAGEREF _Toc421228699 \h </w:instrText>
             </w:r>
             <w:r>
               <w:rPr>
@@ -281,7 +370,7 @@
               <w:noProof/>
             </w:rPr>
           </w:pPr>
-          <w:hyperlink w:anchor="_Toc421194215" w:history="1">
+          <w:hyperlink w:anchor="_Toc421228700" w:history="1">
             <w:r>
               <w:rPr>
                 <w:rStyle w:val="Hyperlink"/>
@@ -308,7 +397,7 @@
                 <w:noProof/>
                 <w:webHidden/>
               </w:rPr>
-              <w:instrText xml:space="preserve"> PAGEREF _Toc421194215 \h </w:instrText>
+              <w:instrText xml:space="preserve"> PAGEREF _Toc421228700 \h </w:instrText>
             </w:r>
             <w:r>
               <w:rPr>
@@ -350,7 +439,7 @@
               <w:noProof/>
             </w:rPr>
           </w:pPr>
-          <w:hyperlink w:anchor="_Toc421194216" w:history="1">
+          <w:hyperlink w:anchor="_Toc421228701" w:history="1">
             <w:r>
               <w:rPr>
                 <w:rStyle w:val="Hyperlink"/>
@@ -377,7 +466,7 @@
                 <w:noProof/>
                 <w:webHidden/>
               </w:rPr>
-              <w:instrText xml:space="preserve"> PAGEREF _Toc421194216 \h </w:instrText>
+              <w:instrText xml:space="preserve"> PAGEREF _Toc421228701 \h </w:instrText>
             </w:r>
             <w:r>
               <w:rPr>
@@ -419,7 +508,7 @@
               <w:noProof/>
             </w:rPr>
           </w:pPr>
-          <w:hyperlink w:anchor="_Toc421194217" w:history="1">
+          <w:hyperlink w:anchor="_Toc421228702" w:history="1">
             <w:r>
               <w:rPr>
                 <w:rStyle w:val="Hyperlink"/>
@@ -446,7 +535,7 @@
                 <w:noProof/>
                 <w:webHidden/>
               </w:rPr>
-              <w:instrText xml:space="preserve"> PAGEREF _Toc421194217 \h </w:instrText>
+              <w:instrText xml:space="preserve"> PAGEREF _Toc421228702 \h </w:instrText>
             </w:r>
             <w:r>
               <w:rPr>
@@ -488,7 +577,7 @@
               <w:noProof/>
             </w:rPr>
           </w:pPr>
-          <w:hyperlink w:anchor="_Toc421194218" w:history="1">
+          <w:hyperlink w:anchor="_Toc421228703" w:history="1">
             <w:r>
               <w:rPr>
                 <w:rStyle w:val="Hyperlink"/>
@@ -515,7 +604,7 @@
                 <w:noProof/>
                 <w:webHidden/>
               </w:rPr>
-              <w:instrText xml:space="preserve"> PAGEREF _Toc421194218 \h </w:instrText>
+              <w:instrText xml:space="preserve"> PAGEREF _Toc421228703 \h </w:instrText>
             </w:r>
             <w:r>
               <w:rPr>
@@ -557,7 +646,7 @@
               <w:noProof/>
             </w:rPr>
           </w:pPr>
-          <w:hyperlink w:anchor="_Toc421194219" w:history="1">
+          <w:hyperlink w:anchor="_Toc421228704" w:history="1">
             <w:r>
               <w:rPr>
                 <w:rStyle w:val="Hyperlink"/>
@@ -584,7 +673,7 @@
                 <w:noProof/>
                 <w:webHidden/>
               </w:rPr>
-              <w:instrText xml:space="preserve"> PAGEREF _Toc421194219 \h </w:instrText>
+              <w:instrText xml:space="preserve"> PAGEREF _Toc421228704 \h </w:instrText>
             </w:r>
             <w:r>
               <w:rPr>
@@ -626,7 +715,7 @@
               <w:noProof/>
             </w:rPr>
           </w:pPr>
-          <w:hyperlink w:anchor="_Toc421194220" w:history="1">
+          <w:hyperlink w:anchor="_Toc421228705" w:history="1">
             <w:r>
               <w:rPr>
                 <w:rStyle w:val="Hyperlink"/>
@@ -653,7 +742,76 @@
                 <w:noProof/>
                 <w:webHidden/>
               </w:rPr>
-              <w:instrText xml:space="preserve"> PAGEREF _Toc421194220 \h </w:instrText>
+              <w:instrText xml:space="preserve"> PAGEREF _Toc421228705 \h </w:instrText>
+            </w:r>
+            <w:r>
+              <w:rPr>
+                <w:noProof/>
+                <w:webHidden/>
+              </w:rPr>
+            </w:r>
+            <w:r>
+              <w:rPr>
+                <w:noProof/>
+                <w:webHidden/>
+              </w:rPr>
+              <w:fldChar w:fldCharType="separate"/>
+            </w:r>
+            <w:r>
+              <w:rPr>
+                <w:noProof/>
+                <w:webHidden/>
+              </w:rPr>
+              <w:t>4</w:t>
+            </w:r>
+            <w:r>
+              <w:rPr>
+                <w:noProof/>
+                <w:webHidden/>
+              </w:rPr>
+              <w:fldChar w:fldCharType="end"/>
+            </w:r>
+          </w:hyperlink>
+        </w:p>
+        <w:p>
+          <w:pPr>
+            <w:pStyle w:val="TOC3"/>
+            <w:tabs>
+              <w:tab w:val="right" w:leader="dot" w:pos="9350"/>
+            </w:tabs>
+            <w:rPr>
+              <w:rFonts w:eastAsiaTheme="minorEastAsia"/>
+              <w:noProof/>
+            </w:rPr>
+          </w:pPr>
+          <w:hyperlink w:anchor="_Toc421228706" w:history="1">
+            <w:r>
+              <w:rPr>
+                <w:rStyle w:val="Hyperlink"/>
+                <w:noProof/>
+              </w:rPr>
+              <w:t>1.3.4. Metals and insulators</w:t>
+            </w:r>
+            <w:r>
+              <w:rPr>
+                <w:noProof/>
+                <w:webHidden/>
+              </w:rPr>
+              <w:tab/>
+            </w:r>
+            <w:r>
+              <w:rPr>
+                <w:noProof/>
+                <w:webHidden/>
+              </w:rPr>
+              <w:fldChar w:fldCharType="begin"/>
+            </w:r>
+            <w:r>
+              <w:rPr>
+                <w:noProof/>
+                <w:webHidden/>
+              </w:rPr>
+              <w:instrText xml:space="preserve"> PAGEREF _Toc421228706 \h </w:instrText>
             </w:r>
             <w:r>
               <w:rPr>
@@ -695,7 +853,7 @@
               <w:noProof/>
             </w:rPr>
           </w:pPr>
-          <w:hyperlink w:anchor="_Toc421194221" w:history="1">
+          <w:hyperlink w:anchor="_Toc421228707" w:history="1">
             <w:r>
               <w:rPr>
                 <w:rStyle w:val="Hyperlink"/>
@@ -722,7 +880,7 @@
                 <w:noProof/>
                 <w:webHidden/>
               </w:rPr>
-              <w:instrText xml:space="preserve"> PAGEREF _Toc421194221 \h </w:instrText>
+              <w:instrText xml:space="preserve"> PAGEREF _Toc421228707 \h </w:instrText>
             </w:r>
             <w:r>
               <w:rPr>
@@ -764,13 +922,13 @@
               <w:noProof/>
             </w:rPr>
           </w:pPr>
-          <w:hyperlink w:anchor="_Toc421194222" w:history="1">
+          <w:hyperlink w:anchor="_Toc421228708" w:history="1">
             <w:r>
               <w:rPr>
                 <w:rStyle w:val="Hyperlink"/>
                 <w:noProof/>
               </w:rPr>
-              <w:t>Philosophy</w:t>
+              <w:t>2.1. Design philosophy</w:t>
             </w:r>
             <w:r>
               <w:rPr>
@@ -791,7 +949,7 @@
                 <w:noProof/>
                 <w:webHidden/>
               </w:rPr>
-              <w:instrText xml:space="preserve"> PAGEREF _Toc421194222 \h </w:instrText>
+              <w:instrText xml:space="preserve"> PAGEREF _Toc421228708 \h </w:instrText>
             </w:r>
             <w:r>
               <w:rPr>
@@ -833,13 +991,13 @@
               <w:noProof/>
             </w:rPr>
           </w:pPr>
-          <w:hyperlink w:anchor="_Toc421194223" w:history="1">
+          <w:hyperlink w:anchor="_Toc421228709" w:history="1">
             <w:r>
               <w:rPr>
                 <w:rStyle w:val="Hyperlink"/>
                 <w:noProof/>
               </w:rPr>
-              <w:t>Tools</w:t>
+              <w:t>2.2. Tools</w:t>
             </w:r>
             <w:r>
               <w:rPr>
@@ -860,7 +1018,7 @@
                 <w:noProof/>
                 <w:webHidden/>
               </w:rPr>
-              <w:instrText xml:space="preserve"> PAGEREF _Toc421194223 \h </w:instrText>
+              <w:instrText xml:space="preserve"> PAGEREF _Toc421228709 \h </w:instrText>
             </w:r>
             <w:r>
               <w:rPr>
@@ -880,7 +1038,283 @@
                 <w:noProof/>
                 <w:webHidden/>
               </w:rPr>
-              <w:t>4</w:t>
+              <w:t>5</w:t>
+            </w:r>
+            <w:r>
+              <w:rPr>
+                <w:noProof/>
+                <w:webHidden/>
+              </w:rPr>
+              <w:fldChar w:fldCharType="end"/>
+            </w:r>
+          </w:hyperlink>
+        </w:p>
+        <w:p>
+          <w:pPr>
+            <w:pStyle w:val="TOC3"/>
+            <w:tabs>
+              <w:tab w:val="right" w:leader="dot" w:pos="9350"/>
+            </w:tabs>
+            <w:rPr>
+              <w:rFonts w:eastAsiaTheme="minorEastAsia"/>
+              <w:noProof/>
+            </w:rPr>
+          </w:pPr>
+          <w:hyperlink w:anchor="_Toc421228710" w:history="1">
+            <w:r>
+              <w:rPr>
+                <w:rStyle w:val="Hyperlink"/>
+                <w:noProof/>
+              </w:rPr>
+              <w:t>2.2.1. Mesh tool</w:t>
+            </w:r>
+            <w:r>
+              <w:rPr>
+                <w:noProof/>
+                <w:webHidden/>
+              </w:rPr>
+              <w:tab/>
+            </w:r>
+            <w:r>
+              <w:rPr>
+                <w:noProof/>
+                <w:webHidden/>
+              </w:rPr>
+              <w:fldChar w:fldCharType="begin"/>
+            </w:r>
+            <w:r>
+              <w:rPr>
+                <w:noProof/>
+                <w:webHidden/>
+              </w:rPr>
+              <w:instrText xml:space="preserve"> PAGEREF _Toc421228710 \h </w:instrText>
+            </w:r>
+            <w:r>
+              <w:rPr>
+                <w:noProof/>
+                <w:webHidden/>
+              </w:rPr>
+            </w:r>
+            <w:r>
+              <w:rPr>
+                <w:noProof/>
+                <w:webHidden/>
+              </w:rPr>
+              <w:fldChar w:fldCharType="separate"/>
+            </w:r>
+            <w:r>
+              <w:rPr>
+                <w:noProof/>
+                <w:webHidden/>
+              </w:rPr>
+              <w:t>5</w:t>
+            </w:r>
+            <w:r>
+              <w:rPr>
+                <w:noProof/>
+                <w:webHidden/>
+              </w:rPr>
+              <w:fldChar w:fldCharType="end"/>
+            </w:r>
+          </w:hyperlink>
+        </w:p>
+        <w:p>
+          <w:pPr>
+            <w:pStyle w:val="TOC3"/>
+            <w:tabs>
+              <w:tab w:val="right" w:leader="dot" w:pos="9350"/>
+            </w:tabs>
+            <w:rPr>
+              <w:rFonts w:eastAsiaTheme="minorEastAsia"/>
+              <w:noProof/>
+            </w:rPr>
+          </w:pPr>
+          <w:hyperlink w:anchor="_Toc421228711" w:history="1">
+            <w:r>
+              <w:rPr>
+                <w:rStyle w:val="Hyperlink"/>
+                <w:noProof/>
+              </w:rPr>
+              <w:t>2.2.2. Material tool</w:t>
+            </w:r>
+            <w:r>
+              <w:rPr>
+                <w:noProof/>
+                <w:webHidden/>
+              </w:rPr>
+              <w:tab/>
+            </w:r>
+            <w:r>
+              <w:rPr>
+                <w:noProof/>
+                <w:webHidden/>
+              </w:rPr>
+              <w:fldChar w:fldCharType="begin"/>
+            </w:r>
+            <w:r>
+              <w:rPr>
+                <w:noProof/>
+                <w:webHidden/>
+              </w:rPr>
+              <w:instrText xml:space="preserve"> PAGEREF _Toc421228711 \h </w:instrText>
+            </w:r>
+            <w:r>
+              <w:rPr>
+                <w:noProof/>
+                <w:webHidden/>
+              </w:rPr>
+            </w:r>
+            <w:r>
+              <w:rPr>
+                <w:noProof/>
+                <w:webHidden/>
+              </w:rPr>
+              <w:fldChar w:fldCharType="separate"/>
+            </w:r>
+            <w:r>
+              <w:rPr>
+                <w:noProof/>
+                <w:webHidden/>
+              </w:rPr>
+              <w:t>5</w:t>
+            </w:r>
+            <w:r>
+              <w:rPr>
+                <w:noProof/>
+                <w:webHidden/>
+              </w:rPr>
+              <w:fldChar w:fldCharType="end"/>
+            </w:r>
+          </w:hyperlink>
+        </w:p>
+        <w:p>
+          <w:pPr>
+            <w:pStyle w:val="TOC3"/>
+            <w:tabs>
+              <w:tab w:val="right" w:leader="dot" w:pos="9350"/>
+            </w:tabs>
+            <w:rPr>
+              <w:rFonts w:eastAsiaTheme="minorEastAsia"/>
+              <w:noProof/>
+            </w:rPr>
+          </w:pPr>
+          <w:hyperlink w:anchor="_Toc421228712" w:history="1">
+            <w:r>
+              <w:rPr>
+                <w:rStyle w:val="Hyperlink"/>
+                <w:noProof/>
+              </w:rPr>
+              <w:t>2.2.3. Benefits</w:t>
+            </w:r>
+            <w:r>
+              <w:rPr>
+                <w:noProof/>
+                <w:webHidden/>
+              </w:rPr>
+              <w:tab/>
+            </w:r>
+            <w:r>
+              <w:rPr>
+                <w:noProof/>
+                <w:webHidden/>
+              </w:rPr>
+              <w:fldChar w:fldCharType="begin"/>
+            </w:r>
+            <w:r>
+              <w:rPr>
+                <w:noProof/>
+                <w:webHidden/>
+              </w:rPr>
+              <w:instrText xml:space="preserve"> PAGEREF _Toc421228712 \h </w:instrText>
+            </w:r>
+            <w:r>
+              <w:rPr>
+                <w:noProof/>
+                <w:webHidden/>
+              </w:rPr>
+            </w:r>
+            <w:r>
+              <w:rPr>
+                <w:noProof/>
+                <w:webHidden/>
+              </w:rPr>
+              <w:fldChar w:fldCharType="separate"/>
+            </w:r>
+            <w:r>
+              <w:rPr>
+                <w:noProof/>
+                <w:webHidden/>
+              </w:rPr>
+              <w:t>5</w:t>
+            </w:r>
+            <w:r>
+              <w:rPr>
+                <w:noProof/>
+                <w:webHidden/>
+              </w:rPr>
+              <w:fldChar w:fldCharType="end"/>
+            </w:r>
+          </w:hyperlink>
+        </w:p>
+        <w:p>
+          <w:pPr>
+            <w:pStyle w:val="TOC1"/>
+            <w:tabs>
+              <w:tab w:val="right" w:leader="dot" w:pos="9350"/>
+            </w:tabs>
+            <w:rPr>
+              <w:rFonts w:eastAsiaTheme="minorEastAsia"/>
+              <w:noProof/>
+            </w:rPr>
+          </w:pPr>
+          <w:hyperlink w:anchor="_Toc421228713" w:history="1">
+            <w:r>
+              <w:rPr>
+                <w:rStyle w:val="Hyperlink"/>
+                <w:noProof/>
+              </w:rPr>
+              <w:t>3. Implementation</w:t>
+            </w:r>
+            <w:r>
+              <w:rPr>
+                <w:noProof/>
+                <w:webHidden/>
+              </w:rPr>
+              <w:tab/>
+            </w:r>
+            <w:r>
+              <w:rPr>
+                <w:noProof/>
+                <w:webHidden/>
+              </w:rPr>
+              <w:fldChar w:fldCharType="begin"/>
+            </w:r>
+            <w:r>
+              <w:rPr>
+                <w:noProof/>
+                <w:webHidden/>
+              </w:rPr>
+              <w:instrText xml:space="preserve"> PAGEREF _Toc421228713 \h </w:instrText>
+            </w:r>
+            <w:r>
+              <w:rPr>
+                <w:noProof/>
+                <w:webHidden/>
+              </w:rPr>
+            </w:r>
+            <w:r>
+              <w:rPr>
+                <w:noProof/>
+                <w:webHidden/>
+              </w:rPr>
+              <w:fldChar w:fldCharType="separate"/>
+            </w:r>
+            <w:r>
+              <w:rPr>
+                <w:noProof/>
+                <w:webHidden/>
+              </w:rPr>
+              <w:t>6</w:t>
             </w:r>
             <w:r>
               <w:rPr>
@@ -902,13 +1336,13 @@
               <w:noProof/>
             </w:rPr>
           </w:pPr>
-          <w:hyperlink w:anchor="_Toc421194224" w:history="1">
+          <w:hyperlink w:anchor="_Toc421228714" w:history="1">
             <w:r>
               <w:rPr>
                 <w:rStyle w:val="Hyperlink"/>
                 <w:noProof/>
               </w:rPr>
-              <w:t>Code architecture</w:t>
+              <w:t>3.1. Linear lighting</w:t>
             </w:r>
             <w:r>
               <w:rPr>
@@ -929,7 +1363,7 @@
                 <w:noProof/>
                 <w:webHidden/>
               </w:rPr>
-              <w:instrText xml:space="preserve"> PAGEREF _Toc421194224 \h </w:instrText>
+              <w:instrText xml:space="preserve"> PAGEREF _Toc421228714 \h </w:instrText>
             </w:r>
             <w:r>
               <w:rPr>
@@ -949,7 +1383,421 @@
                 <w:noProof/>
                 <w:webHidden/>
               </w:rPr>
-              <w:t>5</w:t>
+              <w:t>6</w:t>
+            </w:r>
+            <w:r>
+              <w:rPr>
+                <w:noProof/>
+                <w:webHidden/>
+              </w:rPr>
+              <w:fldChar w:fldCharType="end"/>
+            </w:r>
+          </w:hyperlink>
+        </w:p>
+        <w:p>
+          <w:pPr>
+            <w:pStyle w:val="TOC2"/>
+            <w:tabs>
+              <w:tab w:val="right" w:leader="dot" w:pos="9350"/>
+            </w:tabs>
+            <w:rPr>
+              <w:rFonts w:eastAsiaTheme="minorEastAsia"/>
+              <w:noProof/>
+            </w:rPr>
+          </w:pPr>
+          <w:hyperlink w:anchor="_Toc421228715" w:history="1">
+            <w:r>
+              <w:rPr>
+                <w:rStyle w:val="Hyperlink"/>
+                <w:noProof/>
+              </w:rPr>
+              <w:t>3.2. Deferred rendering</w:t>
+            </w:r>
+            <w:r>
+              <w:rPr>
+                <w:noProof/>
+                <w:webHidden/>
+              </w:rPr>
+              <w:tab/>
+            </w:r>
+            <w:r>
+              <w:rPr>
+                <w:noProof/>
+                <w:webHidden/>
+              </w:rPr>
+              <w:fldChar w:fldCharType="begin"/>
+            </w:r>
+            <w:r>
+              <w:rPr>
+                <w:noProof/>
+                <w:webHidden/>
+              </w:rPr>
+              <w:instrText xml:space="preserve"> PAGEREF _Toc421228715 \h </w:instrText>
+            </w:r>
+            <w:r>
+              <w:rPr>
+                <w:noProof/>
+                <w:webHidden/>
+              </w:rPr>
+            </w:r>
+            <w:r>
+              <w:rPr>
+                <w:noProof/>
+                <w:webHidden/>
+              </w:rPr>
+              <w:fldChar w:fldCharType="separate"/>
+            </w:r>
+            <w:r>
+              <w:rPr>
+                <w:noProof/>
+                <w:webHidden/>
+              </w:rPr>
+              <w:t>6</w:t>
+            </w:r>
+            <w:r>
+              <w:rPr>
+                <w:noProof/>
+                <w:webHidden/>
+              </w:rPr>
+              <w:fldChar w:fldCharType="end"/>
+            </w:r>
+          </w:hyperlink>
+        </w:p>
+        <w:p>
+          <w:pPr>
+            <w:pStyle w:val="TOC2"/>
+            <w:tabs>
+              <w:tab w:val="right" w:leader="dot" w:pos="9350"/>
+            </w:tabs>
+            <w:rPr>
+              <w:rFonts w:eastAsiaTheme="minorEastAsia"/>
+              <w:noProof/>
+            </w:rPr>
+          </w:pPr>
+          <w:hyperlink w:anchor="_Toc421228716" w:history="1">
+            <w:r>
+              <w:rPr>
+                <w:rStyle w:val="Hyperlink"/>
+                <w:noProof/>
+              </w:rPr>
+              <w:t>3.3. Environment reflections</w:t>
+            </w:r>
+            <w:r>
+              <w:rPr>
+                <w:noProof/>
+                <w:webHidden/>
+              </w:rPr>
+              <w:tab/>
+            </w:r>
+            <w:r>
+              <w:rPr>
+                <w:noProof/>
+                <w:webHidden/>
+              </w:rPr>
+              <w:fldChar w:fldCharType="begin"/>
+            </w:r>
+            <w:r>
+              <w:rPr>
+                <w:noProof/>
+                <w:webHidden/>
+              </w:rPr>
+              <w:instrText xml:space="preserve"> PAGEREF _Toc421228716 \h </w:instrText>
+            </w:r>
+            <w:r>
+              <w:rPr>
+                <w:noProof/>
+                <w:webHidden/>
+              </w:rPr>
+            </w:r>
+            <w:r>
+              <w:rPr>
+                <w:noProof/>
+                <w:webHidden/>
+              </w:rPr>
+              <w:fldChar w:fldCharType="separate"/>
+            </w:r>
+            <w:r>
+              <w:rPr>
+                <w:noProof/>
+                <w:webHidden/>
+              </w:rPr>
+              <w:t>6</w:t>
+            </w:r>
+            <w:r>
+              <w:rPr>
+                <w:noProof/>
+                <w:webHidden/>
+              </w:rPr>
+              <w:fldChar w:fldCharType="end"/>
+            </w:r>
+          </w:hyperlink>
+        </w:p>
+        <w:p>
+          <w:pPr>
+            <w:pStyle w:val="TOC3"/>
+            <w:tabs>
+              <w:tab w:val="right" w:leader="dot" w:pos="9350"/>
+            </w:tabs>
+            <w:rPr>
+              <w:rFonts w:eastAsiaTheme="minorEastAsia"/>
+              <w:noProof/>
+            </w:rPr>
+          </w:pPr>
+          <w:hyperlink w:anchor="_Toc421228717" w:history="1">
+            <w:r>
+              <w:rPr>
+                <w:rStyle w:val="Hyperlink"/>
+                <w:noProof/>
+              </w:rPr>
+              <w:t>3.3.1. Introduction</w:t>
+            </w:r>
+            <w:r>
+              <w:rPr>
+                <w:noProof/>
+                <w:webHidden/>
+              </w:rPr>
+              <w:tab/>
+            </w:r>
+            <w:r>
+              <w:rPr>
+                <w:noProof/>
+                <w:webHidden/>
+              </w:rPr>
+              <w:fldChar w:fldCharType="begin"/>
+            </w:r>
+            <w:r>
+              <w:rPr>
+                <w:noProof/>
+                <w:webHidden/>
+              </w:rPr>
+              <w:instrText xml:space="preserve"> PAGEREF _Toc421228717 \h </w:instrText>
+            </w:r>
+            <w:r>
+              <w:rPr>
+                <w:noProof/>
+                <w:webHidden/>
+              </w:rPr>
+            </w:r>
+            <w:r>
+              <w:rPr>
+                <w:noProof/>
+                <w:webHidden/>
+              </w:rPr>
+              <w:fldChar w:fldCharType="separate"/>
+            </w:r>
+            <w:r>
+              <w:rPr>
+                <w:noProof/>
+                <w:webHidden/>
+              </w:rPr>
+              <w:t>6</w:t>
+            </w:r>
+            <w:r>
+              <w:rPr>
+                <w:noProof/>
+                <w:webHidden/>
+              </w:rPr>
+              <w:fldChar w:fldCharType="end"/>
+            </w:r>
+          </w:hyperlink>
+        </w:p>
+        <w:p>
+          <w:pPr>
+            <w:pStyle w:val="TOC3"/>
+            <w:tabs>
+              <w:tab w:val="right" w:leader="dot" w:pos="9350"/>
+            </w:tabs>
+            <w:rPr>
+              <w:rFonts w:eastAsiaTheme="minorEastAsia"/>
+              <w:noProof/>
+            </w:rPr>
+          </w:pPr>
+          <w:hyperlink w:anchor="_Toc421228718" w:history="1">
+            <w:r>
+              <w:rPr>
+                <w:rStyle w:val="Hyperlink"/>
+                <w:noProof/>
+              </w:rPr>
+              <w:t>3.3.2. Pre-filtered environment maps</w:t>
+            </w:r>
+            <w:r>
+              <w:rPr>
+                <w:noProof/>
+                <w:webHidden/>
+              </w:rPr>
+              <w:tab/>
+            </w:r>
+            <w:r>
+              <w:rPr>
+                <w:noProof/>
+                <w:webHidden/>
+              </w:rPr>
+              <w:fldChar w:fldCharType="begin"/>
+            </w:r>
+            <w:r>
+              <w:rPr>
+                <w:noProof/>
+                <w:webHidden/>
+              </w:rPr>
+              <w:instrText xml:space="preserve"> PAGEREF _Toc421228718 \h </w:instrText>
+            </w:r>
+            <w:r>
+              <w:rPr>
+                <w:noProof/>
+                <w:webHidden/>
+              </w:rPr>
+            </w:r>
+            <w:r>
+              <w:rPr>
+                <w:noProof/>
+                <w:webHidden/>
+              </w:rPr>
+              <w:fldChar w:fldCharType="separate"/>
+            </w:r>
+            <w:r>
+              <w:rPr>
+                <w:noProof/>
+                <w:webHidden/>
+              </w:rPr>
+              <w:t>6</w:t>
+            </w:r>
+            <w:r>
+              <w:rPr>
+                <w:noProof/>
+                <w:webHidden/>
+              </w:rPr>
+              <w:fldChar w:fldCharType="end"/>
+            </w:r>
+          </w:hyperlink>
+        </w:p>
+        <w:p>
+          <w:pPr>
+            <w:pStyle w:val="TOC3"/>
+            <w:tabs>
+              <w:tab w:val="right" w:leader="dot" w:pos="9350"/>
+            </w:tabs>
+            <w:rPr>
+              <w:rFonts w:eastAsiaTheme="minorEastAsia"/>
+              <w:noProof/>
+            </w:rPr>
+          </w:pPr>
+          <w:hyperlink w:anchor="_Toc421228719" w:history="1">
+            <w:r>
+              <w:rPr>
+                <w:rStyle w:val="Hyperlink"/>
+                <w:noProof/>
+              </w:rPr>
+              <w:t>3.3.3. Screen space reflections</w:t>
+            </w:r>
+            <w:r>
+              <w:rPr>
+                <w:noProof/>
+                <w:webHidden/>
+              </w:rPr>
+              <w:tab/>
+            </w:r>
+            <w:r>
+              <w:rPr>
+                <w:noProof/>
+                <w:webHidden/>
+              </w:rPr>
+              <w:fldChar w:fldCharType="begin"/>
+            </w:r>
+            <w:r>
+              <w:rPr>
+                <w:noProof/>
+                <w:webHidden/>
+              </w:rPr>
+              <w:instrText xml:space="preserve"> PAGEREF _Toc421228719 \h </w:instrText>
+            </w:r>
+            <w:r>
+              <w:rPr>
+                <w:noProof/>
+                <w:webHidden/>
+              </w:rPr>
+            </w:r>
+            <w:r>
+              <w:rPr>
+                <w:noProof/>
+                <w:webHidden/>
+              </w:rPr>
+              <w:fldChar w:fldCharType="separate"/>
+            </w:r>
+            <w:r>
+              <w:rPr>
+                <w:noProof/>
+                <w:webHidden/>
+              </w:rPr>
+              <w:t>7</w:t>
+            </w:r>
+            <w:r>
+              <w:rPr>
+                <w:noProof/>
+                <w:webHidden/>
+              </w:rPr>
+              <w:fldChar w:fldCharType="end"/>
+            </w:r>
+          </w:hyperlink>
+        </w:p>
+        <w:p>
+          <w:pPr>
+            <w:pStyle w:val="TOC3"/>
+            <w:tabs>
+              <w:tab w:val="right" w:leader="dot" w:pos="9350"/>
+            </w:tabs>
+            <w:rPr>
+              <w:rFonts w:eastAsiaTheme="minorEastAsia"/>
+              <w:noProof/>
+            </w:rPr>
+          </w:pPr>
+          <w:hyperlink w:anchor="_Toc421228720" w:history="1">
+            <w:r>
+              <w:rPr>
+                <w:rStyle w:val="Hyperlink"/>
+                <w:noProof/>
+              </w:rPr>
+              <w:t>3.3.4. Combining different techniques</w:t>
+            </w:r>
+            <w:r>
+              <w:rPr>
+                <w:noProof/>
+                <w:webHidden/>
+              </w:rPr>
+              <w:tab/>
+            </w:r>
+            <w:r>
+              <w:rPr>
+                <w:noProof/>
+                <w:webHidden/>
+              </w:rPr>
+              <w:fldChar w:fldCharType="begin"/>
+            </w:r>
+            <w:r>
+              <w:rPr>
+                <w:noProof/>
+                <w:webHidden/>
+              </w:rPr>
+              <w:instrText xml:space="preserve"> PAGEREF _Toc421228720 \h </w:instrText>
+            </w:r>
+            <w:r>
+              <w:rPr>
+                <w:noProof/>
+                <w:webHidden/>
+              </w:rPr>
+            </w:r>
+            <w:r>
+              <w:rPr>
+                <w:noProof/>
+                <w:webHidden/>
+              </w:rPr>
+              <w:fldChar w:fldCharType="separate"/>
+            </w:r>
+            <w:r>
+              <w:rPr>
+                <w:noProof/>
+                <w:webHidden/>
+              </w:rPr>
+              <w:t>7</w:t>
             </w:r>
             <w:r>
               <w:rPr>
@@ -971,13 +1819,13 @@
               <w:noProof/>
             </w:rPr>
           </w:pPr>
-          <w:hyperlink w:anchor="_Toc421194225" w:history="1">
+          <w:hyperlink w:anchor="_Toc421228721" w:history="1">
             <w:r>
               <w:rPr>
                 <w:rStyle w:val="Hyperlink"/>
                 <w:noProof/>
               </w:rPr>
-              <w:t>3. Implementation</w:t>
+              <w:t>4. Conclusion and future work</w:t>
             </w:r>
             <w:r>
               <w:rPr>
@@ -998,7 +1846,7 @@
                 <w:noProof/>
                 <w:webHidden/>
               </w:rPr>
-              <w:instrText xml:space="preserve"> PAGEREF _Toc421194225 \h </w:instrText>
+              <w:instrText xml:space="preserve"> PAGEREF _Toc421228721 \h </w:instrText>
             </w:r>
             <w:r>
               <w:rPr>
@@ -1018,145 +1866,7 @@
                 <w:noProof/>
                 <w:webHidden/>
               </w:rPr>
-              <w:t>5</w:t>
-            </w:r>
-            <w:r>
-              <w:rPr>
-                <w:noProof/>
-                <w:webHidden/>
-              </w:rPr>
-              <w:fldChar w:fldCharType="end"/>
-            </w:r>
-          </w:hyperlink>
-        </w:p>
-        <w:p>
-          <w:pPr>
-            <w:pStyle w:val="TOC2"/>
-            <w:tabs>
-              <w:tab w:val="right" w:leader="dot" w:pos="9350"/>
-            </w:tabs>
-            <w:rPr>
-              <w:rFonts w:eastAsiaTheme="minorEastAsia"/>
-              <w:noProof/>
-            </w:rPr>
-          </w:pPr>
-          <w:hyperlink w:anchor="_Toc421194226" w:history="1">
-            <w:r>
-              <w:rPr>
-                <w:rStyle w:val="Hyperlink"/>
-                <w:noProof/>
-              </w:rPr>
-              <w:t>Linear lighting</w:t>
-            </w:r>
-            <w:r>
-              <w:rPr>
-                <w:noProof/>
-                <w:webHidden/>
-              </w:rPr>
-              <w:tab/>
-            </w:r>
-            <w:r>
-              <w:rPr>
-                <w:noProof/>
-                <w:webHidden/>
-              </w:rPr>
-              <w:fldChar w:fldCharType="begin"/>
-            </w:r>
-            <w:r>
-              <w:rPr>
-                <w:noProof/>
-                <w:webHidden/>
-              </w:rPr>
-              <w:instrText xml:space="preserve"> PAGEREF _Toc421194226 \h </w:instrText>
-            </w:r>
-            <w:r>
-              <w:rPr>
-                <w:noProof/>
-                <w:webHidden/>
-              </w:rPr>
-            </w:r>
-            <w:r>
-              <w:rPr>
-                <w:noProof/>
-                <w:webHidden/>
-              </w:rPr>
-              <w:fldChar w:fldCharType="separate"/>
-            </w:r>
-            <w:r>
-              <w:rPr>
-                <w:noProof/>
-                <w:webHidden/>
-              </w:rPr>
-              <w:t>5</w:t>
-            </w:r>
-            <w:r>
-              <w:rPr>
-                <w:noProof/>
-                <w:webHidden/>
-              </w:rPr>
-              <w:fldChar w:fldCharType="end"/>
-            </w:r>
-          </w:hyperlink>
-        </w:p>
-        <w:p>
-          <w:pPr>
-            <w:pStyle w:val="TOC2"/>
-            <w:tabs>
-              <w:tab w:val="right" w:leader="dot" w:pos="9350"/>
-            </w:tabs>
-            <w:rPr>
-              <w:rFonts w:eastAsiaTheme="minorEastAsia"/>
-              <w:noProof/>
-            </w:rPr>
-          </w:pPr>
-          <w:hyperlink w:anchor="_Toc421194227" w:history="1">
-            <w:r>
-              <w:rPr>
-                <w:rStyle w:val="Hyperlink"/>
-                <w:noProof/>
-              </w:rPr>
-              <w:t>Environment reflections</w:t>
-            </w:r>
-            <w:r>
-              <w:rPr>
-                <w:noProof/>
-                <w:webHidden/>
-              </w:rPr>
-              <w:tab/>
-            </w:r>
-            <w:r>
-              <w:rPr>
-                <w:noProof/>
-                <w:webHidden/>
-              </w:rPr>
-              <w:fldChar w:fldCharType="begin"/>
-            </w:r>
-            <w:r>
-              <w:rPr>
-                <w:noProof/>
-                <w:webHidden/>
-              </w:rPr>
-              <w:instrText xml:space="preserve"> PAGEREF _Toc421194227 \h </w:instrText>
-            </w:r>
-            <w:r>
-              <w:rPr>
-                <w:noProof/>
-                <w:webHidden/>
-              </w:rPr>
-            </w:r>
-            <w:r>
-              <w:rPr>
-                <w:noProof/>
-                <w:webHidden/>
-              </w:rPr>
-              <w:fldChar w:fldCharType="separate"/>
-            </w:r>
-            <w:r>
-              <w:rPr>
-                <w:noProof/>
-                <w:webHidden/>
-              </w:rPr>
-              <w:t>6</w:t>
+              <w:t>8</w:t>
             </w:r>
             <w:r>
               <w:rPr>
@@ -1178,13 +1888,13 @@
               <w:noProof/>
             </w:rPr>
           </w:pPr>
-          <w:hyperlink w:anchor="_Toc421194228" w:history="1">
+          <w:hyperlink w:anchor="_Toc421228722" w:history="1">
             <w:r>
               <w:rPr>
                 <w:rStyle w:val="Hyperlink"/>
                 <w:noProof/>
               </w:rPr>
-              <w:t>4. Conclusion</w:t>
+              <w:t>5. References</w:t>
             </w:r>
             <w:r>
               <w:rPr>
@@ -1205,7 +1915,7 @@
                 <w:noProof/>
                 <w:webHidden/>
               </w:rPr>
-              <w:instrText xml:space="preserve"> PAGEREF _Toc421194228 \h </w:instrText>
+              <w:instrText xml:space="preserve"> PAGEREF _Toc421228722 \h </w:instrText>
             </w:r>
             <w:r>
               <w:rPr>
@@ -1225,7 +1935,7 @@
                 <w:noProof/>
                 <w:webHidden/>
               </w:rPr>
-              <w:t>6</w:t>
+              <w:t>9</w:t>
             </w:r>
             <w:r>
               <w:rPr>
@@ -1238,74 +1948,8 @@
         </w:p>
         <w:p>
           <w:pPr>
-            <w:pStyle w:val="TOC1"/>
-            <w:tabs>
-              <w:tab w:val="right" w:leader="dot" w:pos="9350"/>
-            </w:tabs>
-            <w:rPr>
-              <w:rFonts w:eastAsiaTheme="minorEastAsia"/>
-              <w:noProof/>
-            </w:rPr>
+            <w:spacing w:after="0"/>
           </w:pPr>
-          <w:hyperlink w:anchor="_Toc421194229" w:history="1">
-            <w:r>
-              <w:rPr>
-                <w:rStyle w:val="Hyperlink"/>
-                <w:noProof/>
-              </w:rPr>
-              <w:t>5. References</w:t>
-            </w:r>
-            <w:r>
-              <w:rPr>
-                <w:noProof/>
-                <w:webHidden/>
-              </w:rPr>
-              <w:tab/>
-            </w:r>
-            <w:r>
-              <w:rPr>
-                <w:noProof/>
-                <w:webHidden/>
-              </w:rPr>
-              <w:fldChar w:fldCharType="begin"/>
-            </w:r>
-            <w:r>
-              <w:rPr>
-                <w:noProof/>
-                <w:webHidden/>
-              </w:rPr>
-              <w:instrText xml:space="preserve"> PAGEREF _Toc421194229 \h </w:instrText>
-            </w:r>
-            <w:r>
-              <w:rPr>
-                <w:noProof/>
-                <w:webHidden/>
-              </w:rPr>
-            </w:r>
-            <w:r>
-              <w:rPr>
-                <w:noProof/>
-                <w:webHidden/>
-              </w:rPr>
-              <w:fldChar w:fldCharType="separate"/>
-            </w:r>
-            <w:r>
-              <w:rPr>
-                <w:noProof/>
-                <w:webHidden/>
-              </w:rPr>
-              <w:t>7</w:t>
-            </w:r>
-            <w:r>
-              <w:rPr>
-                <w:noProof/>
-                <w:webHidden/>
-              </w:rPr>
-              <w:fldChar w:fldCharType="end"/>
-            </w:r>
-          </w:hyperlink>
-        </w:p>
-        <w:p>
           <w:r>
             <w:fldChar w:fldCharType="end"/>
           </w:r>
@@ -1314,6 +1958,7 @@
     </w:sdt>
     <w:p>
       <w:pPr>
+        <w:spacing w:after="0"/>
         <w:rPr>
           <w:rFonts w:asciiTheme="majorHAnsi" w:eastAsiaTheme="majorEastAsia" w:hAnsiTheme="majorHAnsi" w:cstheme="majorBidi"/>
           <w:b/>
@@ -1339,7 +1984,7 @@
       <w:pPr>
         <w:pStyle w:val="Heading1"/>
       </w:pPr>
-      <w:bookmarkStart w:id="0" w:name="_Toc421194212"/>
+      <w:bookmarkStart w:id="0" w:name="_Toc421228697"/>
       <w:r>
         <w:lastRenderedPageBreak/>
         <w:t xml:space="preserve">1. </w:t>
@@ -1356,7 +2001,7 @@
       <w:pPr>
         <w:pStyle w:val="Heading2"/>
       </w:pPr>
-      <w:bookmarkStart w:id="1" w:name="_Toc421194213"/>
+      <w:bookmarkStart w:id="1" w:name="_Toc421228698"/>
       <w:r>
         <w:t xml:space="preserve">1.1. </w:t>
       </w:r>
@@ -1405,181 +2050,570 @@
     </w:p>
     <w:p>
       <w:pPr>
+        <w:shd w:val="clear" w:color="auto" w:fill="F2F2F2" w:themeFill="background1" w:themeFillShade="F2"/>
         <w:spacing w:after="0"/>
       </w:pPr>
+      <w:r>
+        <w:rPr>
+          <w:i/>
+        </w:rPr>
+        <w:t>"Physically based shading means we approximate what light actually does as opposed to approximating what we intuitively think it should do."</w:t>
+      </w:r>
+      <w:r>
+        <w:rPr>
+          <w:i/>
+        </w:rPr>
+        <w:t xml:space="preserve"> </w:t>
+      </w:r>
+      <w:r>
+        <w:t>- Unreal Engine 4 documentation</w:t>
+      </w:r>
+    </w:p>
+    <w:p>
+      <w:pPr>
+        <w:pStyle w:val="Heading2"/>
+      </w:pPr>
+      <w:bookmarkStart w:id="2" w:name="_Toc421228699"/>
+      <w:r>
+        <w:t>1.2. Benefits</w:t>
+      </w:r>
+      <w:bookmarkEnd w:id="2"/>
+    </w:p>
+    <w:p>
+      <w:pPr>
+        <w:pStyle w:val="Heading3"/>
+      </w:pPr>
+      <w:bookmarkStart w:id="3" w:name="_Toc421228700"/>
+      <w:r>
+        <w:t>1.2.1. Realism</w:t>
+      </w:r>
+      <w:bookmarkEnd w:id="3"/>
     </w:p>
     <w:p>
       <w:pPr>
         <w:spacing w:after="0"/>
       </w:pPr>
       <w:r>
-        <w:rPr>
-          <w:i/>
-        </w:rPr>
-        <w:t>"Physically based shading means we approximate what light actually does as opposed to approximating what we intuitively think it should do."</w:t>
-      </w:r>
-      <w:r>
-        <w:rPr>
-          <w:i/>
-        </w:rPr>
+        <w:t xml:space="preserve">The images are more realistic because the materials behave </w:t>
+      </w:r>
+      <w:r>
+        <w:t xml:space="preserve">how they would in the real world. The material parameters </w:t>
+      </w:r>
+      <w:r>
+        <w:t xml:space="preserve">manually </w:t>
+      </w:r>
+      <w:r>
+        <w:t>specified by an artist will never produce a</w:t>
+      </w:r>
+      <w:r>
+        <w:t xml:space="preserve"> more realistic result than scientifically </w:t>
+      </w:r>
+      <w:r>
+        <w:t>measured parameters.</w:t>
+      </w:r>
+      <w:r>
+        <w:t xml:space="preserve"> PBR also </w:t>
+      </w:r>
+      <w:r>
+        <w:t>pushes</w:t>
+      </w:r>
+      <w:r>
+        <w:t xml:space="preserve"> the programmer to implement</w:t>
+      </w:r>
+      <w:r>
         <w:t xml:space="preserve"> </w:t>
       </w:r>
       <w:r>
-        <w:t>- Unreal Engine 4 documentation</w:t>
+        <w:t>an advanced system for reflections, because in the real world, all materials are at least a little reflective.</w:t>
+      </w:r>
+    </w:p>
+    <w:p>
+      <w:pPr>
+        <w:pStyle w:val="Heading3"/>
+      </w:pPr>
+      <w:bookmarkStart w:id="4" w:name="_Toc421228701"/>
+      <w:r>
+        <w:t>1.2.2. Art workflow</w:t>
+      </w:r>
+      <w:bookmarkEnd w:id="4"/>
+    </w:p>
+    <w:p>
+      <w:pPr>
+        <w:spacing w:after="0"/>
+      </w:pPr>
+      <w:r>
+        <w:t xml:space="preserve">The art </w:t>
+      </w:r>
+      <w:r>
+        <w:t xml:space="preserve">asset creation </w:t>
+      </w:r>
+      <w:r>
+        <w:t>workflow becomes simpler and more consistent because PBR takes out a lot of the guesswork and</w:t>
+      </w:r>
+      <w:r>
+        <w:t xml:space="preserve"> manual</w:t>
+      </w:r>
+      <w:r>
+        <w:t xml:space="preserve"> tweaking. </w:t>
+      </w:r>
+      <w:r>
+        <w:t xml:space="preserve">The artists can build a library of materials with the physically measured properties. Then, when they need a model to contain a certain material, they can copy the values from that library. For example, </w:t>
+      </w:r>
+      <w:r>
+        <w:t xml:space="preserve">every time an artist requires a model to contain copper, they can look up copper in the library and copy its values. This way, all coppers in the game world have the same, correct material properties. This is especially useful if many artists are creating assets because it creates consistency. If the artists had to guess the values, they would probably all end up with slightly different </w:t>
+      </w:r>
+      <w:r>
+        <w:t>results</w:t>
+      </w:r>
+      <w:r>
+        <w:t>.</w:t>
+      </w:r>
+      <w:r>
+        <w:t xml:space="preserve"> Different lighting conditions also change how a material looks. An artist might tweak the values so the material looks good in one environment, but when the lighting changes it might look off again. The improved artist workflow saves a lot of time and money, especially for big AAA game studios.</w:t>
       </w:r>
     </w:p>
     <w:p>
       <w:pPr>
         <w:pStyle w:val="Heading2"/>
       </w:pPr>
-      <w:bookmarkStart w:id="2" w:name="_Toc421194214"/>
-      <w:r>
-        <w:t>1.2. Benefits</w:t>
-      </w:r>
-      <w:bookmarkEnd w:id="2"/>
+      <w:bookmarkStart w:id="5" w:name="_Toc421228702"/>
+      <w:r>
+        <w:t>1.3. Core concepts</w:t>
+      </w:r>
+      <w:bookmarkEnd w:id="5"/>
     </w:p>
     <w:p>
       <w:pPr>
         <w:pStyle w:val="Heading3"/>
       </w:pPr>
-      <w:bookmarkStart w:id="3" w:name="_Toc421194215"/>
-      <w:r>
-        <w:t>1.2.1. Realism</w:t>
-      </w:r>
-      <w:bookmarkEnd w:id="3"/>
+      <w:bookmarkStart w:id="6" w:name="_Toc421228703"/>
+      <w:r>
+        <w:t>1.3.1. Reflection</w:t>
+      </w:r>
+      <w:bookmarkEnd w:id="6"/>
     </w:p>
     <w:p>
       <w:pPr>
         <w:spacing w:after="0"/>
       </w:pPr>
       <w:r>
-        <w:t xml:space="preserve">The images are more realistic because the materials behave </w:t>
-      </w:r>
-      <w:r>
-        <w:t xml:space="preserve">how they would in the real world. The material parameters </w:t>
-      </w:r>
-      <w:r>
-        <w:t xml:space="preserve">manually </w:t>
-      </w:r>
-      <w:r>
-        <w:t>specified by an artist will never produce a</w:t>
-      </w:r>
-      <w:r>
-        <w:t xml:space="preserve"> more realistic result than scientifically </w:t>
-      </w:r>
-      <w:r>
-        <w:t>measured parameters.</w:t>
-      </w:r>
-      <w:r>
-        <w:t xml:space="preserve"> PBR also </w:t>
-      </w:r>
-      <w:r>
-        <w:t>pushes</w:t>
-      </w:r>
-      <w:r>
-        <w:t xml:space="preserve"> the programmer to implement</w:t>
+        <w:t xml:space="preserve">Diffuse reflection is when light rays reflect off a surface in many different directions. Specular reflection is when the light rays reflect </w:t>
+      </w:r>
+      <w:r>
+        <w:t>off a surface in a direction that is close to the mirror image of the incoming direction. Diffuse and specular were already part of most shading systems, however, PBR imposes a few restrictions on them in order to produce m</w:t>
+      </w:r>
+      <w:r>
+        <w:t>ore physically plausible results.</w:t>
+      </w:r>
+    </w:p>
+    <w:p>
+      <w:pPr>
+        <w:spacing w:after="0"/>
+      </w:pPr>
+      <w:r>
+        <w:t>The first restriction that was not present in most older shading systems is that the sum of the diffuse term and the specular term cannot be bigger than 1. For example, if the diffuse intensity equals 1, then the specular intensity must be 0, and if the specular term is 0.2, the diffuse term cannot be greater than 0.8.</w:t>
+      </w:r>
+    </w:p>
+    <w:p>
+      <w:pPr>
+        <w:spacing w:after="0"/>
+      </w:pPr>
+      <w:r>
+        <w:lastRenderedPageBreak/>
+        <w:t>This restriction is called energy conservation and without it</w:t>
+      </w:r>
+      <w:r>
+        <w:t xml:space="preserve">, a surface could potentially reflect more light than </w:t>
+      </w:r>
+      <w:r>
+        <w:t>it was hit by</w:t>
+      </w:r>
+      <w:r>
+        <w:t xml:space="preserve"> in the first place.</w:t>
+      </w:r>
+      <w:r>
+        <w:t xml:space="preserve"> A single ray of light can either reflect by diffuse reflection or by specular reflection, not both at the same time.</w:t>
+      </w:r>
+    </w:p>
+    <w:p>
+      <w:pPr>
+        <w:pStyle w:val="Heading3"/>
+      </w:pPr>
+      <w:bookmarkStart w:id="7" w:name="_Toc421228704"/>
+      <w:r>
+        <w:t>1.3.2. Microsurface</w:t>
+      </w:r>
+      <w:bookmarkEnd w:id="7"/>
+    </w:p>
+    <w:p>
+      <w:pPr>
+        <w:spacing w:after="0"/>
+      </w:pPr>
+      <w:r>
+        <w:t xml:space="preserve">Microscopic imperfections of a surface cannot be seen individually, but they change the overall look of a material. </w:t>
+      </w:r>
+      <w:r>
+        <w:t>A surface with many imperfections</w:t>
+      </w:r>
+      <w:r>
+        <w:t xml:space="preserve">, also known as a rough surface, will reflect light </w:t>
+      </w:r>
+      <w:r>
+        <w:t>in a less predictable way than a perfectly smooth surface. The slight randomness of the reflection</w:t>
+      </w:r>
+      <w:r>
+        <w:t xml:space="preserve"> vector's direction, creates a visually </w:t>
+      </w:r>
+      <w:r>
+        <w:t>more blurry specular reflection.</w:t>
+      </w:r>
+    </w:p>
+    <w:p>
+      <w:pPr>
+        <w:spacing w:after="0"/>
+      </w:pPr>
+      <w:r>
+        <w:t xml:space="preserve">Another manifestation of </w:t>
+      </w:r>
+      <w:r>
+        <w:t xml:space="preserve">the previously mentioned </w:t>
+      </w:r>
+      <w:r>
+        <w:t xml:space="preserve">energy conservation is that a rough surface shows </w:t>
+      </w:r>
+      <w:r>
+        <w:t>wider</w:t>
+      </w:r>
+      <w:r>
+        <w:t xml:space="preserve"> but duller reflections </w:t>
+      </w:r>
+      <w:r>
+        <w:t xml:space="preserve">than a smooth surface. This is because </w:t>
+      </w:r>
+      <w:r>
+        <w:t>the rough surface reflects the same amount of light, but over a larger spread of directions.</w:t>
+      </w:r>
+      <w:r>
+        <w:t xml:space="preserve"> Old shading techniques such as Phong shading do not take this into account but they can be easily modified to do so.</w:t>
       </w:r>
       <w:r>
         <w:t xml:space="preserve"> </w:t>
       </w:r>
       <w:r>
-        <w:t>an advanced system for reflections, because in the real world, all materials are at least a little reflective.</w:t>
+        <w:t xml:space="preserve">For example, </w:t>
+      </w:r>
+      <w:r>
+        <w:t xml:space="preserve">Phong is made energy conserving by scaling it by </w:t>
+      </w:r>
+      <w:r>
+        <w:rPr>
+          <w:rFonts w:ascii="Consolas" w:eastAsia="Times New Roman" w:hAnsi="Consolas" w:cs="Consolas"/>
+          <w:color w:val="333333"/>
+          <w:sz w:val="14"/>
+          <w:szCs w:val="12"/>
+          <w:shd w:val="clear" w:color="auto" w:fill="F2F2F2" w:themeFill="background1" w:themeFillShade="F2"/>
+        </w:rPr>
+        <w:t>(a + 2) / (2 * PI)</w:t>
+      </w:r>
+      <w:r>
+        <w:t xml:space="preserve">, where </w:t>
+      </w:r>
+      <w:r>
+        <w:rPr>
+          <w:rFonts w:ascii="Consolas" w:eastAsia="Times New Roman" w:hAnsi="Consolas" w:cs="Consolas"/>
+          <w:color w:val="333333"/>
+          <w:sz w:val="14"/>
+          <w:szCs w:val="12"/>
+          <w:shd w:val="clear" w:color="auto" w:fill="F2F2F2" w:themeFill="background1" w:themeFillShade="F2"/>
+        </w:rPr>
+        <w:t>a</w:t>
+      </w:r>
+      <w:r>
+        <w:t xml:space="preserve"> is the specular power.</w:t>
       </w:r>
     </w:p>
     <w:p>
       <w:pPr>
         <w:pStyle w:val="Heading3"/>
       </w:pPr>
-      <w:bookmarkStart w:id="4" w:name="_Toc421194216"/>
-      <w:r>
-        <w:t>1.2.2. Art workflow</w:t>
-      </w:r>
-      <w:bookmarkEnd w:id="4"/>
+      <w:bookmarkStart w:id="8" w:name="_Toc421228705"/>
+      <w:r>
+        <w:t>1.3.3. Fresnel</w:t>
+      </w:r>
+      <w:bookmarkEnd w:id="8"/>
     </w:p>
     <w:p>
       <w:pPr>
         <w:spacing w:after="0"/>
       </w:pPr>
       <w:r>
-        <w:t xml:space="preserve">The art </w:t>
-      </w:r>
-      <w:r>
-        <w:t xml:space="preserve">asset creation </w:t>
-      </w:r>
-      <w:r>
-        <w:t>workflow becomes simpler and more consistent because PBR takes out a lot of the guesswork and</w:t>
-      </w:r>
-      <w:r>
-        <w:t xml:space="preserve"> manual</w:t>
-      </w:r>
-      <w:r>
-        <w:t xml:space="preserve"> tweaking. </w:t>
-      </w:r>
-      <w:r>
-        <w:t xml:space="preserve">The artists can build a library of materials with the physically measured properties. Then, when they need a model to contain a certain material, they can copy the values from that library. For example, </w:t>
-      </w:r>
-      <w:r>
-        <w:t xml:space="preserve">every time an artist requires a model to contain copper, they can look up copper in the library and copy its values. This way, all coppers in the game world have the same, correct material properties. This is especially useful if many artists are creating assets because it creates consistency. If the artists had to guess the values, they would probably all end up with slightly different </w:t>
-      </w:r>
-      <w:r>
-        <w:t>results</w:t>
+        <w:t xml:space="preserve">When a ray of light hits a surface, </w:t>
+      </w:r>
+      <w:r>
+        <w:t xml:space="preserve">Fresnel's law states that the bigger </w:t>
+      </w:r>
+      <w:r>
+        <w:t>the inc</w:t>
+      </w:r>
+      <w:r>
+        <w:t>ident angle</w:t>
+      </w:r>
+      <w:r>
+        <w:t xml:space="preserve">, the bigger the chance </w:t>
+      </w:r>
+      <w:r>
+        <w:t>the ray</w:t>
+      </w:r>
+      <w:r>
+        <w:t xml:space="preserve"> will reflect by specular reflection. </w:t>
+      </w:r>
+      <w:r>
+        <w:t xml:space="preserve">Different materials have different base levels of specular reflectivity, but </w:t>
+      </w:r>
+      <w:r>
+        <w:t xml:space="preserve">the reflectivity goes up </w:t>
+      </w:r>
+      <w:r>
+        <w:t>as the angle increases</w:t>
       </w:r>
       <w:r>
         <w:t>.</w:t>
       </w:r>
       <w:r>
-        <w:t xml:space="preserve"> Different lighting conditions also change how a material looks. An artist might tweak the values so the material looks good in one environment, but when the lighting changes it might look off again. The improved artist workflow saves a lot of time and money, especially for big AAA game studios.</w:t>
-      </w:r>
+        <w:t xml:space="preserve"> At 90 degrees, all materials reach 100% specular reflection. </w:t>
+      </w:r>
+      <w:r>
+        <w:t xml:space="preserve">The reason stone walls do not look like perfect mirrors when viewed from a grazing angle, is because of the previously mentioned microsurface. </w:t>
+      </w:r>
+      <w:r>
+        <w:t>Even though the general surface area of the wall seems to be at a right angle, the microscopic surface details all point in different directions because stone is a rough material. This results in a much blurrier and much duller reflection.</w:t>
+      </w:r>
+    </w:p>
+    <w:p>
+      <w:pPr>
+        <w:pStyle w:val="Heading3"/>
+      </w:pPr>
+      <w:bookmarkStart w:id="9" w:name="_Toc421228706"/>
+      <w:r>
+        <w:t>1.3.4. Metals and insulators</w:t>
+      </w:r>
+      <w:bookmarkEnd w:id="9"/>
     </w:p>
     <w:p>
       <w:pPr>
         <w:spacing w:after="0"/>
       </w:pPr>
+      <w:r>
+        <w:t>There are a few key differences between metals and insulators (non-metals). In general, metals are highly reflective (as in specular reflectivity) while insulators are only slightly reflective. Some metals reflect only certain wavelengths, while insulators reflect all colors.</w:t>
+      </w:r>
+    </w:p>
+    <w:p>
+      <w:pPr>
+        <w:spacing w:after="0"/>
+      </w:pPr>
+      <w:r>
+        <w:t>These are only general observations, but because they apply to most materials they are used in many physically based renderers in order to simplify the material definitions.</w:t>
+      </w:r>
+      <w:r>
+        <w:t xml:space="preserve"> For example, assume that all metals have no diffuse component and all insulators do not have tinted reflections. Now you only need to store one color per material, because for metals this color can be used as the specular color and for insulators this can be used as the diffuse color.</w:t>
+      </w:r>
+      <w:r>
+        <w:t xml:space="preserve"> Some renderers, including mine, will therefore take a color parameter and a scalar "</w:t>
+      </w:r>
+      <w:proofErr w:type="spellStart"/>
+      <w:r>
+        <w:t>metalness</w:t>
+      </w:r>
+      <w:proofErr w:type="spellEnd"/>
+      <w:r>
+        <w:t>" parameter, rather than a diffuse color and a specular color.</w:t>
+      </w:r>
+    </w:p>
+    <w:p>
+      <w:pPr>
+        <w:pStyle w:val="Heading1"/>
+      </w:pPr>
+      <w:bookmarkStart w:id="10" w:name="_Toc421228707"/>
+      <w:r>
+        <w:t xml:space="preserve">2. </w:t>
+      </w:r>
+      <w:r>
+        <w:t>Engine</w:t>
+      </w:r>
+      <w:bookmarkEnd w:id="10"/>
     </w:p>
     <w:p>
       <w:pPr>
         <w:pStyle w:val="Heading2"/>
       </w:pPr>
-      <w:bookmarkStart w:id="5" w:name="_Toc421194217"/>
-      <w:r>
-        <w:t>1.3. Core concepts</w:t>
-      </w:r>
-      <w:bookmarkEnd w:id="5"/>
+      <w:bookmarkStart w:id="11" w:name="_Toc421228708"/>
+      <w:r>
+        <w:t>2.1. Design p</w:t>
+      </w:r>
+      <w:r>
+        <w:t>hilosophy</w:t>
+      </w:r>
+      <w:bookmarkEnd w:id="11"/>
+    </w:p>
+    <w:p>
+      <w:pPr>
+        <w:spacing w:after="0"/>
+      </w:pPr>
+      <w:r>
+        <w:t>The engine follows the philosophy that systems should specia</w:t>
+      </w:r>
+      <w:r>
+        <w:t>lize in doing one thing and do</w:t>
+      </w:r>
+      <w:r>
+        <w:t xml:space="preserve"> </w:t>
+      </w:r>
+      <w:r>
+        <w:t>that thing</w:t>
+      </w:r>
+      <w:r>
+        <w:t xml:space="preserve"> well. In this case, the engine should only handle render</w:t>
+      </w:r>
+      <w:r>
+        <w:t>ing. That</w:t>
+      </w:r>
+      <w:r>
+        <w:t xml:space="preserve"> means loading files, handling the scene graph and providing the engine with a window are all things that the user is responsible for. The engine has its own model and material format in order to efficiently interpret and render the </w:t>
+      </w:r>
+      <w:r>
+        <w:t xml:space="preserve">data, but the user </w:t>
+      </w:r>
+      <w:r>
+        <w:lastRenderedPageBreak/>
+        <w:t>is in charge of loading these files. The contents of these files are then sent to the engine as an array of bytes that are then appropriately interpreted by the engine.</w:t>
+      </w:r>
+    </w:p>
+    <w:p>
+      <w:pPr>
+        <w:spacing w:after="0"/>
+      </w:pPr>
+      <w:r>
+        <w:t>The engine's interface is designed around Direct3D 11, but this is abstracted away from the user. The interface is on a higher level than Direct3D, which means it exposes less functionality. However, the functionality that is exposed is much simpler and cleaner, because the low level details are handled internally. For example, to resize a texture, my engine only requires a single function call on a Texture object.</w:t>
+      </w:r>
+    </w:p>
+    <w:p>
+      <w:pPr>
+        <w:pStyle w:val="Heading2"/>
+      </w:pPr>
+      <w:bookmarkStart w:id="12" w:name="_Toc421228709"/>
+      <w:r>
+        <w:t xml:space="preserve">2.2. </w:t>
+      </w:r>
+      <w:r>
+        <w:t>Tools</w:t>
+      </w:r>
+      <w:bookmarkEnd w:id="12"/>
     </w:p>
     <w:p>
       <w:pPr>
         <w:pStyle w:val="Heading3"/>
       </w:pPr>
-      <w:bookmarkStart w:id="6" w:name="_Toc421194218"/>
-      <w:r>
-        <w:t>1.3.1. Reflection</w:t>
-      </w:r>
-      <w:bookmarkEnd w:id="6"/>
+      <w:bookmarkStart w:id="13" w:name="_Toc421228710"/>
+      <w:r>
+        <w:t>2.2.1. Mesh tool</w:t>
+      </w:r>
+      <w:bookmarkEnd w:id="13"/>
     </w:p>
     <w:p>
       <w:pPr>
         <w:spacing w:after="0"/>
       </w:pPr>
       <w:r>
-        <w:t xml:space="preserve">Diffuse reflection is when light rays reflect off a surface in many different directions. Specular reflection is when the light rays reflect </w:t>
-      </w:r>
-      <w:r>
-        <w:t>off a surface in a direction that is close to the mirror image of the incoming direction. Diffuse and specular were already part of most shading systems, however, PBR imposes a few restrictions on them in order to produce m</w:t>
-      </w:r>
-      <w:r>
-        <w:t>ore physically plausible results.</w:t>
-      </w:r>
+        <w:t>The Mesh</w:t>
+      </w:r>
+      <w:r>
+        <w:t xml:space="preserve"> </w:t>
+      </w:r>
+      <w:r>
+        <w:t xml:space="preserve">Tool is a command line tool that converts common model formats into the model format the engine uses. First, the model is loaded using the </w:t>
+      </w:r>
+      <w:proofErr w:type="spellStart"/>
+      <w:r>
+        <w:t>Assimp</w:t>
+      </w:r>
+      <w:proofErr w:type="spellEnd"/>
+      <w:r>
+        <w:t xml:space="preserve"> library. The tool then checks which vertex attributes the model is made up of. For example, some models only have vertex positions and normals, while other meshes may contain one or more sets of texture coordinates. Finally, the tool outputs a file in the custom model format. This format lets the engine know which vertex attributes are present in the model and h</w:t>
+      </w:r>
+      <w:r>
+        <w:t>ow they are laid out in memory.</w:t>
+      </w:r>
+    </w:p>
+    <w:p>
+      <w:pPr>
+        <w:pStyle w:val="Heading3"/>
+      </w:pPr>
+      <w:bookmarkStart w:id="14" w:name="_Toc421228711"/>
+      <w:r>
+        <w:t>2.2.2. Material tool</w:t>
+      </w:r>
+      <w:bookmarkEnd w:id="14"/>
     </w:p>
     <w:p>
       <w:pPr>
         <w:spacing w:after="0"/>
       </w:pPr>
       <w:r>
-        <w:t xml:space="preserve">The first restriction that was not present in most older shading systems is that the sum of the diffuse term and the specular term cannot be bigger than 1. For example, if the diffuse intensity equals 1, then </w:t>
-      </w:r>
-      <w:r>
-        <w:lastRenderedPageBreak/>
-        <w:t>the specular intensity must be 0, and if the specular term is 0.2, the diffuse term cannot be greater than 0.8.</w:t>
+        <w:t>The Material</w:t>
+      </w:r>
+      <w:r>
+        <w:t xml:space="preserve"> </w:t>
+      </w:r>
+      <w:r>
+        <w:t>Tool is also a command line tool. This tool converts an HLSL file into a pre-compiled custom material format to be read by the engine. First, the tool loads the HLSL file. The shader describes both the vertex and the pixel shader. Both of these shaders are compiled using the Direct3D interface, and then extra information is collected by using the Direct3D shader reflection interface. The Material</w:t>
+      </w:r>
+      <w:r>
+        <w:t xml:space="preserve"> </w:t>
+      </w:r>
+      <w:r>
+        <w:t xml:space="preserve">Tool uses this </w:t>
+      </w:r>
+      <w:r>
+        <w:t xml:space="preserve">information </w:t>
+      </w:r>
+      <w:r>
+        <w:t xml:space="preserve">for two purposes. The first </w:t>
+      </w:r>
+      <w:r>
+        <w:t>purpose</w:t>
+      </w:r>
+      <w:r>
+        <w:t xml:space="preserve"> is finding out the vertex attri</w:t>
+      </w:r>
+      <w:r>
+        <w:t>bute layout, which is written is</w:t>
+      </w:r>
+      <w:r>
+        <w:t xml:space="preserve"> </w:t>
+      </w:r>
+      <w:r>
+        <w:t xml:space="preserve">stored in </w:t>
+      </w:r>
+      <w:r>
+        <w:t xml:space="preserve">the same way as </w:t>
+      </w:r>
+      <w:r>
+        <w:t xml:space="preserve">in </w:t>
+      </w:r>
+      <w:r>
+        <w:t>the Mesh</w:t>
+      </w:r>
+      <w:r>
+        <w:t xml:space="preserve"> </w:t>
+      </w:r>
+      <w:r>
+        <w:t>Tool</w:t>
+      </w:r>
+      <w:r>
+        <w:t>. The second is scanning the co</w:t>
+      </w:r>
+      <w:r>
+        <w:t>nstant buffers the shader uses.</w:t>
       </w:r>
     </w:p>
     <w:p>
@@ -1587,223 +2621,10 @@
         <w:spacing w:after="0"/>
       </w:pPr>
       <w:r>
-        <w:t>This restriction is called energy conservation and without it</w:t>
-      </w:r>
-      <w:r>
-        <w:t xml:space="preserve">, a surface could potentially reflect more light than </w:t>
-      </w:r>
-      <w:r>
-        <w:t>it was hit by</w:t>
-      </w:r>
-      <w:r>
-        <w:t xml:space="preserve"> in the first place.</w:t>
-      </w:r>
-      <w:r>
-        <w:t xml:space="preserve"> A single ray of light can either reflect by diffuse reflection or by specular reflection, not both at the same time.</w:t>
-      </w:r>
-    </w:p>
-    <w:p>
-      <w:pPr>
-        <w:pStyle w:val="Heading3"/>
-      </w:pPr>
-      <w:bookmarkStart w:id="7" w:name="_Toc421194219"/>
-      <w:r>
-        <w:t>1.3.2. Microsurface</w:t>
-      </w:r>
-      <w:bookmarkEnd w:id="7"/>
-    </w:p>
-    <w:p>
-      <w:r>
-        <w:t xml:space="preserve">Microscopic imperfections of a surface cannot be seen individually, but they change the overall look of a material. </w:t>
-      </w:r>
-      <w:r>
-        <w:t>A surface with many imperfections</w:t>
-      </w:r>
-      <w:r>
-        <w:t xml:space="preserve">, also known as a rough surface, will reflect light </w:t>
-      </w:r>
-      <w:r>
-        <w:t>in a less predictable way than a perfectly smooth surface. The slight randomness of the reflection</w:t>
-      </w:r>
-      <w:r>
-        <w:t xml:space="preserve"> vector's direction, creates a visually </w:t>
-      </w:r>
-      <w:r>
-        <w:t>more blurry specular reflection.</w:t>
-      </w:r>
-    </w:p>
-    <w:p>
-      <w:pPr>
-        <w:pStyle w:val="Heading3"/>
-      </w:pPr>
-      <w:bookmarkStart w:id="8" w:name="_Toc421194220"/>
-      <w:r>
-        <w:t>1.3.3. Fresnel</w:t>
-      </w:r>
-      <w:bookmarkEnd w:id="8"/>
-    </w:p>
-    <w:p>
-      <w:r>
-        <w:t xml:space="preserve">When a ray of light hits a surface, </w:t>
-      </w:r>
-      <w:r>
-        <w:t xml:space="preserve">Fresnel's law states that the bigger </w:t>
-      </w:r>
-      <w:r>
-        <w:t>the inc</w:t>
-      </w:r>
-      <w:r>
-        <w:t>ident angle</w:t>
-      </w:r>
-      <w:r>
-        <w:t xml:space="preserve">, the bigger the chance </w:t>
-      </w:r>
-      <w:r>
-        <w:t>the ray</w:t>
-      </w:r>
-      <w:r>
-        <w:t xml:space="preserve"> will reflect by specular reflection. </w:t>
-      </w:r>
-      <w:r>
-        <w:t xml:space="preserve">Different materials have different base levels of specular reflectivity, but </w:t>
-      </w:r>
-      <w:r>
-        <w:t xml:space="preserve">the reflectivity goes up </w:t>
-      </w:r>
-      <w:r>
-        <w:t>as the angle increases</w:t>
-      </w:r>
-      <w:r>
-        <w:t>.</w:t>
-      </w:r>
-      <w:r>
-        <w:t xml:space="preserve"> At 90 degrees, all materials reach 100% specular reflection. </w:t>
-      </w:r>
-      <w:r>
-        <w:t xml:space="preserve">The reason stone walls do not look like perfect mirrors when viewed from a grazing angle, is because of the previously mentioned microsurface. </w:t>
-      </w:r>
-      <w:r>
-        <w:t>Even though the general surface area of the wall seems to be at a right angle, the microscopic surface details all point in different directions because stone is a rough material. This results in a much blurrier and much duller reflection.</w:t>
-      </w:r>
-    </w:p>
-    <w:p>
-      <w:pPr>
-        <w:pStyle w:val="Heading1"/>
-      </w:pPr>
-      <w:bookmarkStart w:id="9" w:name="_Toc421194221"/>
-      <w:r>
-        <w:t xml:space="preserve">2. </w:t>
-      </w:r>
-      <w:r>
-        <w:t>Engine</w:t>
-      </w:r>
-      <w:bookmarkEnd w:id="9"/>
-    </w:p>
-    <w:p>
-      <w:pPr>
-        <w:pStyle w:val="Heading2"/>
-      </w:pPr>
-      <w:bookmarkStart w:id="10" w:name="_Toc421194222"/>
-      <w:r>
-        <w:t>Philosophy</w:t>
-      </w:r>
-      <w:bookmarkEnd w:id="10"/>
-    </w:p>
-    <w:p>
-      <w:pPr>
-        <w:spacing w:after="0"/>
-      </w:pPr>
-      <w:r>
-        <w:t>The engine follows the philosophy that systems should specialize in doing one thing and doing it well. In this case, the engine should only handle render</w:t>
-      </w:r>
-      <w:r>
-        <w:t>ing. That</w:t>
-      </w:r>
-      <w:r>
-        <w:t xml:space="preserve"> means loading files, handling the scene graph and providing the engine with a window are all things that the user is responsible for. The engine has its own model and material format in order to efficiently interpret and render the </w:t>
-      </w:r>
-      <w:r>
-        <w:t>data, but the user is in charge of loading these files. The contents of these files are then sent to the engine as an array of bytes that are then appropriately interpreted by the engine.</w:t>
-      </w:r>
-    </w:p>
-    <w:p>
-      <w:pPr>
-        <w:pStyle w:val="Heading2"/>
-      </w:pPr>
-      <w:bookmarkStart w:id="11" w:name="_Toc421194223"/>
-      <w:r>
-        <w:t>Tools</w:t>
-      </w:r>
-      <w:bookmarkEnd w:id="11"/>
-    </w:p>
-    <w:p>
-      <w:pPr>
-        <w:spacing w:after="0"/>
-      </w:pPr>
-      <w:r>
-        <w:t>The Mesh</w:t>
-      </w:r>
-      <w:r>
-        <w:t xml:space="preserve"> </w:t>
-      </w:r>
-      <w:r>
-        <w:t xml:space="preserve">Tool is a command line tool that converts common model formats into the model format the engine uses. First, the model is loaded using the </w:t>
-      </w:r>
-      <w:proofErr w:type="spellStart"/>
-      <w:r>
-        <w:t>Assimp</w:t>
-      </w:r>
-      <w:proofErr w:type="spellEnd"/>
-      <w:r>
-        <w:t xml:space="preserve"> library. The tool then checks which vertex attributes the model is made up of. For example, some models only have vertex positions and normals, while other meshes may contain one or more sets of texture coordinates. Finally, the tool outputs a file in the custom model format. This format lets the engine know which vertex attributes are present in the model and h</w:t>
-      </w:r>
-      <w:r>
-        <w:t>ow they are laid out in memory.</w:t>
-      </w:r>
-    </w:p>
-    <w:p>
-      <w:pPr>
-        <w:spacing w:after="0"/>
-      </w:pPr>
-      <w:r>
-        <w:t>The Material</w:t>
-      </w:r>
-      <w:r>
-        <w:t xml:space="preserve"> </w:t>
-      </w:r>
-      <w:r>
-        <w:t xml:space="preserve">Tool is also a command line tool. This tool converts an HLSL file into a pre-compiled custom material format to be read by the engine. First, the tool loads the HLSL file. The shader describes both the vertex and the pixel shader. Both of these shaders are compiled using the Direct3D interface, and then extra information is collected by using the Direct3D shader reflection interface. This interface for </w:t>
-      </w:r>
-      <w:r>
-        <w:lastRenderedPageBreak/>
-        <w:t>easy extraction of the data flow information of a shader. The Material</w:t>
-      </w:r>
-      <w:r>
-        <w:t xml:space="preserve"> </w:t>
-      </w:r>
-      <w:r>
-        <w:t xml:space="preserve">Tool uses this for two purposes. The first thing is finding out the vertex attribute layout, which is written in the same way as </w:t>
-      </w:r>
-      <w:r>
-        <w:t xml:space="preserve">in </w:t>
-      </w:r>
-      <w:r>
-        <w:t>the Mesh</w:t>
-      </w:r>
-      <w:r>
-        <w:t xml:space="preserve"> </w:t>
-      </w:r>
-      <w:r>
-        <w:t>Tool</w:t>
-      </w:r>
-      <w:r>
-        <w:t>. The second thing is scanning the constant buffers the shader uses. These constant buffers are then written to a class in a C++ header file, using the appropriate data types for the members and including padding where necessary. This allows the user to include the header and use this class to intuitively edit members of a constant buffer.</w:t>
+        <w:t>These constant buffers are then written to a class in a C++ header file, using the appropriate data types for the members and including padding where necessary. This allows the user to include the header and use this class to intuitively edit members of a constant buffer.</w:t>
       </w:r>
       <w:r>
         <w:t xml:space="preserve"> The code below demonstrates the header generation.</w:t>
-      </w:r>
-      <w:r>
-        <w:t xml:space="preserve"> The binary compiled shaders and vertex attribute meta data are all output into the same file that the engine can read.</w:t>
       </w:r>
     </w:p>
     <w:p>
@@ -2476,169 +3297,763 @@
     </w:p>
     <w:p>
       <w:pPr>
+        <w:pStyle w:val="Heading3"/>
+      </w:pPr>
+      <w:bookmarkStart w:id="15" w:name="_Toc421228712"/>
+      <w:r>
+        <w:t>2.2.3. Benefits</w:t>
+      </w:r>
+      <w:bookmarkEnd w:id="15"/>
+    </w:p>
+    <w:p>
+      <w:pPr>
         <w:spacing w:after="0"/>
       </w:pPr>
+      <w:r>
+        <w:t xml:space="preserve">These tools are used </w:t>
+      </w:r>
+      <w:r>
+        <w:t>at asset build time, which improves run-time performance and reduces dependencies. For example, the engine itself does not need to know how to read model files and how to scan their vertex attributes, because the Mesh</w:t>
+      </w:r>
+      <w:r>
+        <w:t xml:space="preserve"> </w:t>
+      </w:r>
+      <w:r>
+        <w:t>Tool has already done this at asset build time and has saved this as meta data. Because the Material</w:t>
+      </w:r>
+      <w:r>
+        <w:t xml:space="preserve"> </w:t>
+      </w:r>
+      <w:r>
+        <w:t xml:space="preserve">Tool has also put the vertex attribute meta data inside the </w:t>
+      </w:r>
+      <w:r>
+        <w:lastRenderedPageBreak/>
+        <w:t>custom material format, the engine can quickly compare a model and a material</w:t>
+      </w:r>
+      <w:r>
+        <w:t xml:space="preserve"> to see if they are compatible. This is all very efficient because most of the work has already been done before the program is even compiled. </w:t>
+      </w:r>
+    </w:p>
+    <w:p>
+      <w:pPr>
+        <w:pStyle w:val="Heading1"/>
+      </w:pPr>
+      <w:bookmarkStart w:id="16" w:name="_Toc421228713"/>
+      <w:r>
+        <w:t>3. I</w:t>
+      </w:r>
+      <w:r>
+        <w:t>mplementation</w:t>
+      </w:r>
+      <w:bookmarkEnd w:id="16"/>
     </w:p>
     <w:p>
       <w:pPr>
         <w:spacing w:after="0"/>
       </w:pPr>
       <w:r>
-        <w:t xml:space="preserve">These tools are used </w:t>
-      </w:r>
-      <w:r>
-        <w:t>at asset build time, which improves run-time performance and reduces dependencies. For example, the engine itself does not need to know how to read model files and how to scan their vertex attributes, because the Mesh</w:t>
+        <w:t xml:space="preserve">The following sections explain on a high level how I implemented the major elements of my deferred physically based renderer. For more </w:t>
+      </w:r>
+      <w:r>
+        <w:t>details</w:t>
+      </w:r>
+      <w:r>
+        <w:t xml:space="preserve">, </w:t>
+      </w:r>
+      <w:r>
+        <w:t>refer to</w:t>
+      </w:r>
+      <w:r>
+        <w:t xml:space="preserve"> the</w:t>
+      </w:r>
+      <w:r>
+        <w:t xml:space="preserve"> source code and </w:t>
+      </w:r>
+      <w:r>
+        <w:t xml:space="preserve">the </w:t>
+      </w:r>
+      <w:proofErr w:type="spellStart"/>
+      <w:r>
+        <w:t>GitHub</w:t>
+      </w:r>
+      <w:proofErr w:type="spellEnd"/>
+      <w:r>
+        <w:t xml:space="preserve"> page: </w:t>
+      </w:r>
+      <w:r>
+        <w:t>https://github.com/TomVeltmeijer/D3D11Renderer</w:t>
+      </w:r>
+    </w:p>
+    <w:p>
+      <w:pPr>
+        <w:pStyle w:val="Heading2"/>
+      </w:pPr>
+      <w:bookmarkStart w:id="17" w:name="_Toc421228714"/>
+      <w:r>
+        <w:t xml:space="preserve">3.1. </w:t>
+      </w:r>
+      <w:r>
+        <w:t>Linear lighting</w:t>
+      </w:r>
+      <w:bookmarkEnd w:id="17"/>
+    </w:p>
+    <w:p>
+      <w:pPr>
+        <w:spacing w:after="0"/>
+      </w:pPr>
+      <w:r>
+        <w:t>Most</w:t>
       </w:r>
       <w:r>
         <w:t xml:space="preserve"> </w:t>
       </w:r>
       <w:r>
-        <w:t>Tool has already done this at asset build time and has saved this as meta data. Because the Material</w:t>
+        <w:t xml:space="preserve">low dynamic range textures </w:t>
+      </w:r>
+      <w:r>
+        <w:t xml:space="preserve">are stored in </w:t>
+      </w:r>
+      <w:proofErr w:type="spellStart"/>
+      <w:r>
+        <w:t>sRGB</w:t>
+      </w:r>
+      <w:proofErr w:type="spellEnd"/>
+      <w:r>
+        <w:t xml:space="preserve"> space. </w:t>
+      </w:r>
+      <w:r>
+        <w:t xml:space="preserve">The channels in this color space assign more values to dark colors than to bright colors. If calculations are done in this warped space, the results will be incorrect. </w:t>
+      </w:r>
+    </w:p>
+    <w:p>
+      <w:pPr>
+        <w:spacing w:after="0"/>
+      </w:pPr>
+      <w:r>
+        <w:t xml:space="preserve">Colors in this space </w:t>
+      </w:r>
+      <w:r>
+        <w:t>require</w:t>
       </w:r>
       <w:r>
         <w:t xml:space="preserve"> </w:t>
       </w:r>
       <w:r>
-        <w:t>Tool has also put the vertex attribute meta data inside the custom material format, the engine can quickly compare a model and a material</w:t>
-      </w:r>
-      <w:r>
-        <w:t xml:space="preserve"> to see if they are compatible. This is all very efficient because most of the work has already been done before the program is even compiled. </w:t>
+        <w:rPr>
+          <w:rFonts w:ascii="Consolas" w:eastAsia="Times New Roman" w:hAnsi="Consolas" w:cs="Consolas"/>
+          <w:color w:val="333333"/>
+          <w:sz w:val="14"/>
+          <w:szCs w:val="12"/>
+          <w:shd w:val="clear" w:color="auto" w:fill="F2F2F2" w:themeFill="background1" w:themeFillShade="F2"/>
+        </w:rPr>
+        <w:t xml:space="preserve">color = </w:t>
+      </w:r>
+      <w:proofErr w:type="spellStart"/>
+      <w:r>
+        <w:rPr>
+          <w:rFonts w:ascii="Consolas" w:eastAsia="Times New Roman" w:hAnsi="Consolas" w:cs="Consolas"/>
+          <w:color w:val="333333"/>
+          <w:sz w:val="14"/>
+          <w:szCs w:val="12"/>
+          <w:shd w:val="clear" w:color="auto" w:fill="F2F2F2" w:themeFill="background1" w:themeFillShade="F2"/>
+        </w:rPr>
+        <w:t>pow</w:t>
+      </w:r>
+      <w:proofErr w:type="spellEnd"/>
+      <w:r>
+        <w:rPr>
+          <w:rFonts w:ascii="Consolas" w:eastAsia="Times New Roman" w:hAnsi="Consolas" w:cs="Consolas"/>
+          <w:color w:val="333333"/>
+          <w:sz w:val="14"/>
+          <w:szCs w:val="12"/>
+          <w:shd w:val="clear" w:color="auto" w:fill="F2F2F2" w:themeFill="background1" w:themeFillShade="F2"/>
+        </w:rPr>
+        <w:t>(color, 2.2)</w:t>
+      </w:r>
+      <w:r>
+        <w:t xml:space="preserve"> </w:t>
+      </w:r>
+      <w:r>
+        <w:t xml:space="preserve">to be transformed into linear space. After this, all </w:t>
+      </w:r>
+      <w:r>
+        <w:t xml:space="preserve">shading </w:t>
+      </w:r>
+      <w:r>
+        <w:t xml:space="preserve">calculations are done in linear space. When the final image gets drawn to the screen, </w:t>
+      </w:r>
+      <w:r>
+        <w:rPr>
+          <w:rFonts w:ascii="Consolas" w:eastAsia="Times New Roman" w:hAnsi="Consolas" w:cs="Consolas"/>
+          <w:color w:val="333333"/>
+          <w:sz w:val="14"/>
+          <w:szCs w:val="12"/>
+          <w:shd w:val="clear" w:color="auto" w:fill="F2F2F2" w:themeFill="background1" w:themeFillShade="F2"/>
+        </w:rPr>
+        <w:t xml:space="preserve">color = </w:t>
+      </w:r>
+      <w:proofErr w:type="spellStart"/>
+      <w:r>
+        <w:rPr>
+          <w:rFonts w:ascii="Consolas" w:eastAsia="Times New Roman" w:hAnsi="Consolas" w:cs="Consolas"/>
+          <w:color w:val="333333"/>
+          <w:sz w:val="14"/>
+          <w:szCs w:val="12"/>
+          <w:shd w:val="clear" w:color="auto" w:fill="F2F2F2" w:themeFill="background1" w:themeFillShade="F2"/>
+        </w:rPr>
+        <w:t>pow</w:t>
+      </w:r>
+      <w:proofErr w:type="spellEnd"/>
+      <w:r>
+        <w:rPr>
+          <w:rFonts w:ascii="Consolas" w:eastAsia="Times New Roman" w:hAnsi="Consolas" w:cs="Consolas"/>
+          <w:color w:val="333333"/>
+          <w:sz w:val="14"/>
+          <w:szCs w:val="12"/>
+          <w:shd w:val="clear" w:color="auto" w:fill="F2F2F2" w:themeFill="background1" w:themeFillShade="F2"/>
+        </w:rPr>
+        <w:t>(color, 1 / 2.2)</w:t>
+      </w:r>
+      <w:r>
+        <w:t xml:space="preserve"> </w:t>
+      </w:r>
+      <w:r>
+        <w:t xml:space="preserve">is used to transform the image back to </w:t>
+      </w:r>
+      <w:proofErr w:type="spellStart"/>
+      <w:r>
+        <w:t>sRGB</w:t>
+      </w:r>
+      <w:proofErr w:type="spellEnd"/>
+      <w:r>
+        <w:t xml:space="preserve"> space. </w:t>
       </w:r>
     </w:p>
     <w:p>
       <w:pPr>
         <w:pStyle w:val="Heading2"/>
       </w:pPr>
-      <w:bookmarkStart w:id="12" w:name="_Toc421194224"/>
-      <w:r>
-        <w:t>Code architecture</w:t>
-      </w:r>
-      <w:bookmarkEnd w:id="12"/>
+      <w:r>
+        <w:rPr>
+          <w:noProof/>
+        </w:rPr>
+        <w:drawing>
+          <wp:anchor distT="0" distB="0" distL="114300" distR="114300" simplePos="0" relativeHeight="251659264" behindDoc="0" locked="0" layoutInCell="1" allowOverlap="1">
+            <wp:simplePos x="0" y="0"/>
+            <wp:positionH relativeFrom="column">
+              <wp:posOffset>2550160</wp:posOffset>
+            </wp:positionH>
+            <wp:positionV relativeFrom="paragraph">
+              <wp:posOffset>170180</wp:posOffset>
+            </wp:positionV>
+            <wp:extent cx="3105785" cy="2060575"/>
+            <wp:effectExtent l="19050" t="0" r="0" b="0"/>
+            <wp:wrapSquare wrapText="bothSides"/>
+            <wp:docPr id="4" name="Picture 4" descr="https://raw.githubusercontent.com/TomVeltmeijer/D3D11Renderer/master/samples/DeferredSample/screenshot.png"/>
+            <wp:cNvGraphicFramePr>
+              <a:graphicFrameLocks xmlns:a="http://schemas.openxmlformats.org/drawingml/2006/main" noChangeAspect="1"/>
+            </wp:cNvGraphicFramePr>
+            <a:graphic xmlns:a="http://schemas.openxmlformats.org/drawingml/2006/main">
+              <a:graphicData uri="http://schemas.openxmlformats.org/drawingml/2006/picture">
+                <pic:pic xmlns:pic="http://schemas.openxmlformats.org/drawingml/2006/picture">
+                  <pic:nvPicPr>
+                    <pic:cNvPr id="0" name="Picture 4" descr="https://raw.githubusercontent.com/TomVeltmeijer/D3D11Renderer/master/samples/DeferredSample/screenshot.png"/>
+                    <pic:cNvPicPr>
+                      <a:picLocks noChangeAspect="1" noChangeArrowheads="1"/>
+                    </pic:cNvPicPr>
+                  </pic:nvPicPr>
+                  <pic:blipFill>
+                    <a:blip r:embed="rId8" cstate="print"/>
+                    <a:srcRect/>
+                    <a:stretch>
+                      <a:fillRect/>
+                    </a:stretch>
+                  </pic:blipFill>
+                  <pic:spPr bwMode="auto">
+                    <a:xfrm>
+                      <a:off x="0" y="0"/>
+                      <a:ext cx="3105785" cy="2060575"/>
+                    </a:xfrm>
+                    <a:prstGeom prst="rect">
+                      <a:avLst/>
+                    </a:prstGeom>
+                    <a:noFill/>
+                    <a:ln w="9525">
+                      <a:noFill/>
+                      <a:miter lim="800000"/>
+                      <a:headEnd/>
+                      <a:tailEnd/>
+                    </a:ln>
+                  </pic:spPr>
+                </pic:pic>
+              </a:graphicData>
+            </a:graphic>
+          </wp:anchor>
+        </w:drawing>
+      </w:r>
+      <w:bookmarkStart w:id="18" w:name="_Toc421228715"/>
+      <w:r>
+        <w:t>3.2. Deferred rendering</w:t>
+      </w:r>
+      <w:bookmarkEnd w:id="18"/>
+    </w:p>
+    <w:p>
+      <w:r>
+        <w:t>Deferred rendering is a huge topic on its own, so it will not be explained in detail here. There are multiple benefits to deferred rendering, simplification and unification of the shading pipeline being the main reasons I implemented</w:t>
+      </w:r>
+      <w:r>
+        <w:t xml:space="preserve"> it. All shading is done in a single post-processing shader, clearly demonstrating all the steps taken to produce the final image.</w:t>
+      </w:r>
+      <w:r>
+        <w:t xml:space="preserve"> </w:t>
+      </w:r>
+    </w:p>
+    <w:p>
+      <w:pPr>
+        <w:pStyle w:val="Heading2"/>
+      </w:pPr>
+      <w:bookmarkStart w:id="19" w:name="_Toc421228716"/>
+      <w:r>
+        <w:t xml:space="preserve">3.3. </w:t>
+      </w:r>
+      <w:r>
+        <w:t>Environment reflections</w:t>
+      </w:r>
+      <w:bookmarkEnd w:id="19"/>
+    </w:p>
+    <w:p>
+      <w:pPr>
+        <w:pStyle w:val="Heading3"/>
+      </w:pPr>
+      <w:bookmarkStart w:id="20" w:name="_Toc421228717"/>
+      <w:r>
+        <w:t>3.3.1. Introduction</w:t>
+      </w:r>
+      <w:bookmarkEnd w:id="20"/>
     </w:p>
     <w:p>
       <w:pPr>
         <w:spacing w:after="0"/>
       </w:pPr>
       <w:r>
-        <w:t xml:space="preserve">The library is based around Direct3D 11, but this is abstracted away for the user. </w:t>
+        <w:t xml:space="preserve">There are many </w:t>
+      </w:r>
+      <w:r>
+        <w:t xml:space="preserve">different techniques for approximating reflections in current AAA rendering engines. Usually, multiple techniques work together because they all have different strengths and weaknesses. </w:t>
+      </w:r>
+      <w:r>
+        <w:t>Below are some commonly used methods for simulating reflections.</w:t>
+      </w:r>
+      <w:r>
+        <w:t xml:space="preserve"> Examples of commonly used techniques are environment mapping, parallax-correct local cubemaps, image proxies and screen space reflections.</w:t>
+      </w:r>
+      <w:r>
+        <w:t xml:space="preserve"> </w:t>
+      </w:r>
+      <w:r>
+        <w:t>I have implemented pre-filtered environment map reflections and screen space reflections.</w:t>
+      </w:r>
+    </w:p>
+    <w:p>
+      <w:pPr>
+        <w:pStyle w:val="Heading3"/>
+      </w:pPr>
+      <w:bookmarkStart w:id="21" w:name="_Toc421228718"/>
+      <w:r>
+        <w:t>3.3.2. Pre-filtered environment maps</w:t>
+      </w:r>
+      <w:bookmarkEnd w:id="21"/>
+    </w:p>
+    <w:p>
+      <w:pPr>
+        <w:spacing w:after="0"/>
+      </w:pPr>
+      <w:r>
+        <w:t>In my implementation, t</w:t>
+      </w:r>
+      <w:r>
+        <w:t>he environment map is an HDR image that I convert to a cubemap, with a certain number of mip maps. I create a render target for each mip map slice of this cubemap. In initialization, I filter each mip slice and render it to the next mip slice.</w:t>
+      </w:r>
+      <w:r>
+        <w:t xml:space="preserve"> This filtering is done in a pixel </w:t>
+      </w:r>
+      <w:r>
+        <w:lastRenderedPageBreak/>
+        <w:t xml:space="preserve">shader that samples the input mip slice according to a </w:t>
+      </w:r>
+      <w:r>
+        <w:t>bidirectional reflectance distribution function</w:t>
+      </w:r>
+      <w:r>
+        <w:t xml:space="preserve"> </w:t>
+      </w:r>
+      <w:r>
+        <w:t>(BRDF)</w:t>
+      </w:r>
+      <w:r>
+        <w:t xml:space="preserve">. </w:t>
+      </w:r>
+    </w:p>
+    <w:p>
+      <w:pPr>
+        <w:spacing w:after="0"/>
+      </w:pPr>
+      <w:r>
+        <w:t xml:space="preserve">I picked the Phong BRDF because it is easy to understand and implement and </w:t>
+      </w:r>
+      <w:r>
+        <w:t xml:space="preserve">it </w:t>
+      </w:r>
+      <w:r>
+        <w:t>has good performance.</w:t>
+      </w:r>
+      <w:r>
+        <w:t xml:space="preserve"> </w:t>
+      </w:r>
+    </w:p>
+    <w:p>
+      <w:pPr>
+        <w:spacing w:after="0"/>
+      </w:pPr>
+      <w:r>
+        <w:rPr>
+          <w:noProof/>
+        </w:rPr>
+        <w:drawing>
+          <wp:anchor distT="0" distB="0" distL="114300" distR="114300" simplePos="0" relativeHeight="251660288" behindDoc="0" locked="0" layoutInCell="1" allowOverlap="1">
+            <wp:simplePos x="0" y="0"/>
+            <wp:positionH relativeFrom="column">
+              <wp:posOffset>80010</wp:posOffset>
+            </wp:positionH>
+            <wp:positionV relativeFrom="paragraph">
+              <wp:posOffset>332105</wp:posOffset>
+            </wp:positionV>
+            <wp:extent cx="2548255" cy="1692275"/>
+            <wp:effectExtent l="19050" t="0" r="4445" b="0"/>
+            <wp:wrapSquare wrapText="bothSides"/>
+            <wp:docPr id="7" name="Picture 7" descr="https://github.com/TomVeltmeijer/D3D11Renderer/raw/master/samples/IBLSample/screenshot.png"/>
+            <wp:cNvGraphicFramePr>
+              <a:graphicFrameLocks xmlns:a="http://schemas.openxmlformats.org/drawingml/2006/main" noChangeAspect="1"/>
+            </wp:cNvGraphicFramePr>
+            <a:graphic xmlns:a="http://schemas.openxmlformats.org/drawingml/2006/main">
+              <a:graphicData uri="http://schemas.openxmlformats.org/drawingml/2006/picture">
+                <pic:pic xmlns:pic="http://schemas.openxmlformats.org/drawingml/2006/picture">
+                  <pic:nvPicPr>
+                    <pic:cNvPr id="0" name="Picture 7" descr="https://github.com/TomVeltmeijer/D3D11Renderer/raw/master/samples/IBLSample/screenshot.png"/>
+                    <pic:cNvPicPr>
+                      <a:picLocks noChangeAspect="1" noChangeArrowheads="1"/>
+                    </pic:cNvPicPr>
+                  </pic:nvPicPr>
+                  <pic:blipFill>
+                    <a:blip r:embed="rId9" cstate="print"/>
+                    <a:srcRect/>
+                    <a:stretch>
+                      <a:fillRect/>
+                    </a:stretch>
+                  </pic:blipFill>
+                  <pic:spPr bwMode="auto">
+                    <a:xfrm>
+                      <a:off x="0" y="0"/>
+                      <a:ext cx="2548255" cy="1692275"/>
+                    </a:xfrm>
+                    <a:prstGeom prst="rect">
+                      <a:avLst/>
+                    </a:prstGeom>
+                    <a:noFill/>
+                    <a:ln w="9525">
+                      <a:noFill/>
+                      <a:miter lim="800000"/>
+                      <a:headEnd/>
+                      <a:tailEnd/>
+                    </a:ln>
+                  </pic:spPr>
+                </pic:pic>
+              </a:graphicData>
+            </a:graphic>
+          </wp:anchor>
+        </w:drawing>
+      </w:r>
+      <w:r>
+        <w:t xml:space="preserve">I implemented the sampling </w:t>
+      </w:r>
+      <w:r>
+        <w:t xml:space="preserve"> </w:t>
+      </w:r>
+      <w:r>
+        <w:t>by using an algorithm that samples uniformly on a hemisphere. This hemisphere is oriented with the current direction being evaluated and the size is dependent on the roughness. The</w:t>
+      </w:r>
+      <w:r>
+        <w:t xml:space="preserve"> roughness to be used when sampling is equal to </w:t>
+      </w:r>
+      <w:proofErr w:type="spellStart"/>
+      <w:r>
+        <w:rPr>
+          <w:rFonts w:ascii="Consolas" w:eastAsia="Times New Roman" w:hAnsi="Consolas" w:cs="Consolas"/>
+          <w:color w:val="333333"/>
+          <w:sz w:val="14"/>
+          <w:szCs w:val="12"/>
+          <w:shd w:val="clear" w:color="auto" w:fill="F2F2F2" w:themeFill="background1" w:themeFillShade="F2"/>
+        </w:rPr>
+        <w:t>currentMip</w:t>
+      </w:r>
+      <w:proofErr w:type="spellEnd"/>
+      <w:r>
+        <w:rPr>
+          <w:rFonts w:ascii="Consolas" w:eastAsia="Times New Roman" w:hAnsi="Consolas" w:cs="Consolas"/>
+          <w:color w:val="333333"/>
+          <w:sz w:val="14"/>
+          <w:szCs w:val="12"/>
+          <w:shd w:val="clear" w:color="auto" w:fill="F2F2F2" w:themeFill="background1" w:themeFillShade="F2"/>
+        </w:rPr>
+        <w:t xml:space="preserve"> / (</w:t>
+      </w:r>
+      <w:proofErr w:type="spellStart"/>
+      <w:r>
+        <w:rPr>
+          <w:rFonts w:ascii="Consolas" w:eastAsia="Times New Roman" w:hAnsi="Consolas" w:cs="Consolas"/>
+          <w:color w:val="333333"/>
+          <w:sz w:val="14"/>
+          <w:szCs w:val="12"/>
+          <w:shd w:val="clear" w:color="auto" w:fill="F2F2F2" w:themeFill="background1" w:themeFillShade="F2"/>
+        </w:rPr>
+        <w:t>totalNumMips</w:t>
+      </w:r>
+      <w:proofErr w:type="spellEnd"/>
+      <w:r>
+        <w:rPr>
+          <w:rFonts w:ascii="Consolas" w:eastAsia="Times New Roman" w:hAnsi="Consolas" w:cs="Consolas"/>
+          <w:color w:val="333333"/>
+          <w:sz w:val="14"/>
+          <w:szCs w:val="12"/>
+          <w:shd w:val="clear" w:color="auto" w:fill="F2F2F2" w:themeFill="background1" w:themeFillShade="F2"/>
+        </w:rPr>
+        <w:t xml:space="preserve"> - 1)</w:t>
+      </w:r>
+      <w:r>
+        <w:t>.</w:t>
+      </w:r>
+    </w:p>
+    <w:p>
+      <w:pPr>
+        <w:spacing w:after="0"/>
+      </w:pPr>
+      <w:r>
+        <w:t>When the reflection of a material with a certain roughness needs to be calculated, the reflection vector is used to get the correct texel of the environment map. The roughness is used to index the correct mip level of the environment map.</w:t>
+      </w:r>
+      <w:r>
+        <w:t xml:space="preserve"> The spheres in the image on the left shows reflections with different roughness values.</w:t>
+      </w:r>
+      <w:r>
+        <w:t xml:space="preserve"> </w:t>
+      </w:r>
+    </w:p>
+    <w:p>
+      <w:pPr>
+        <w:pStyle w:val="Heading3"/>
+      </w:pPr>
+      <w:r>
+        <w:rPr>
+          <w:noProof/>
+        </w:rPr>
+        <w:drawing>
+          <wp:anchor distT="0" distB="0" distL="114300" distR="114300" simplePos="0" relativeHeight="251662336" behindDoc="0" locked="0" layoutInCell="1" allowOverlap="1">
+            <wp:simplePos x="0" y="0"/>
+            <wp:positionH relativeFrom="column">
+              <wp:posOffset>2823210</wp:posOffset>
+            </wp:positionH>
+            <wp:positionV relativeFrom="paragraph">
+              <wp:posOffset>294005</wp:posOffset>
+            </wp:positionV>
+            <wp:extent cx="2864485" cy="1903730"/>
+            <wp:effectExtent l="19050" t="0" r="0" b="0"/>
+            <wp:wrapSquare wrapText="bothSides"/>
+            <wp:docPr id="13" name="Picture 13"/>
+            <wp:cNvGraphicFramePr>
+              <a:graphicFrameLocks xmlns:a="http://schemas.openxmlformats.org/drawingml/2006/main" noChangeAspect="1"/>
+            </wp:cNvGraphicFramePr>
+            <a:graphic xmlns:a="http://schemas.openxmlformats.org/drawingml/2006/main">
+              <a:graphicData uri="http://schemas.openxmlformats.org/drawingml/2006/picture">
+                <pic:pic xmlns:pic="http://schemas.openxmlformats.org/drawingml/2006/picture">
+                  <pic:nvPicPr>
+                    <pic:cNvPr id="0" name="Picture 13"/>
+                    <pic:cNvPicPr>
+                      <a:picLocks noChangeAspect="1" noChangeArrowheads="1"/>
+                    </pic:cNvPicPr>
+                  </pic:nvPicPr>
+                  <pic:blipFill>
+                    <a:blip r:embed="rId10" cstate="print"/>
+                    <a:srcRect/>
+                    <a:stretch>
+                      <a:fillRect/>
+                    </a:stretch>
+                  </pic:blipFill>
+                  <pic:spPr bwMode="auto">
+                    <a:xfrm>
+                      <a:off x="0" y="0"/>
+                      <a:ext cx="2864485" cy="1903730"/>
+                    </a:xfrm>
+                    <a:prstGeom prst="rect">
+                      <a:avLst/>
+                    </a:prstGeom>
+                    <a:noFill/>
+                    <a:ln w="9525">
+                      <a:noFill/>
+                      <a:miter lim="800000"/>
+                      <a:headEnd/>
+                      <a:tailEnd/>
+                    </a:ln>
+                  </pic:spPr>
+                </pic:pic>
+              </a:graphicData>
+            </a:graphic>
+          </wp:anchor>
+        </w:drawing>
+      </w:r>
+      <w:bookmarkStart w:id="22" w:name="_Toc421228719"/>
+      <w:r>
+        <w:t>3.3.3. Screen space reflections</w:t>
+      </w:r>
+      <w:bookmarkEnd w:id="22"/>
+    </w:p>
+    <w:p>
+      <w:pPr>
+        <w:spacing w:after="0"/>
+      </w:pPr>
+      <w:r>
+        <w:t xml:space="preserve">I implemented screen space reflections using some of the techniques described by Michal </w:t>
+      </w:r>
+      <w:proofErr w:type="spellStart"/>
+      <w:r>
+        <w:t>Valient</w:t>
+      </w:r>
+      <w:proofErr w:type="spellEnd"/>
+      <w:r>
+        <w:t xml:space="preserve"> (2014). A ray march is performed by stepping across the reflection ray in projection space. If the ray hits, the hit position's x and y coordinates are used to get the pixel color from the previous frame. Because the previous frame's color information is used, reflections can recurse infinitely.</w:t>
+      </w:r>
+    </w:p>
+    <w:p>
+      <w:pPr>
+        <w:spacing w:after="0"/>
+      </w:pPr>
+      <w:r>
+        <w:t>The screen space reflections are rendered to a separate buffer. This buffer is then filtered in the same way as the pre-filtered environment maps, except it uses fewer samples because it has to filtered every frame.</w:t>
+      </w:r>
+    </w:p>
+    <w:p>
+      <w:pPr>
+        <w:pStyle w:val="Heading3"/>
+      </w:pPr>
+      <w:bookmarkStart w:id="23" w:name="_Toc421228720"/>
+      <w:r>
+        <w:t>3.3.4. Combining different techniques</w:t>
+      </w:r>
+      <w:bookmarkEnd w:id="23"/>
+    </w:p>
+    <w:p>
+      <w:pPr>
+        <w:spacing w:after="0"/>
+      </w:pPr>
+      <w:r>
+        <w:rPr>
+          <w:noProof/>
+        </w:rPr>
+        <w:drawing>
+          <wp:anchor distT="0" distB="0" distL="114300" distR="114300" simplePos="0" relativeHeight="251661312" behindDoc="1" locked="0" layoutInCell="1" allowOverlap="1">
+            <wp:simplePos x="0" y="0"/>
+            <wp:positionH relativeFrom="column">
+              <wp:posOffset>19050</wp:posOffset>
+            </wp:positionH>
+            <wp:positionV relativeFrom="paragraph">
+              <wp:posOffset>640080</wp:posOffset>
+            </wp:positionV>
+            <wp:extent cx="5944870" cy="1323340"/>
+            <wp:effectExtent l="19050" t="0" r="0" b="0"/>
+            <wp:wrapSquare wrapText="bothSides"/>
+            <wp:docPr id="10" name="Picture 10"/>
+            <wp:cNvGraphicFramePr>
+              <a:graphicFrameLocks xmlns:a="http://schemas.openxmlformats.org/drawingml/2006/main" noChangeAspect="1"/>
+            </wp:cNvGraphicFramePr>
+            <a:graphic xmlns:a="http://schemas.openxmlformats.org/drawingml/2006/main">
+              <a:graphicData uri="http://schemas.openxmlformats.org/drawingml/2006/picture">
+                <pic:pic xmlns:pic="http://schemas.openxmlformats.org/drawingml/2006/picture">
+                  <pic:nvPicPr>
+                    <pic:cNvPr id="0" name="Picture 10"/>
+                    <pic:cNvPicPr>
+                      <a:picLocks noChangeAspect="1" noChangeArrowheads="1"/>
+                    </pic:cNvPicPr>
+                  </pic:nvPicPr>
+                  <pic:blipFill>
+                    <a:blip r:embed="rId11" cstate="print"/>
+                    <a:srcRect/>
+                    <a:stretch>
+                      <a:fillRect/>
+                    </a:stretch>
+                  </pic:blipFill>
+                  <pic:spPr bwMode="auto">
+                    <a:xfrm>
+                      <a:off x="0" y="0"/>
+                      <a:ext cx="5944870" cy="1323340"/>
+                    </a:xfrm>
+                    <a:prstGeom prst="rect">
+                      <a:avLst/>
+                    </a:prstGeom>
+                    <a:noFill/>
+                    <a:ln w="9525">
+                      <a:noFill/>
+                      <a:miter lim="800000"/>
+                      <a:headEnd/>
+                      <a:tailEnd/>
+                    </a:ln>
+                  </pic:spPr>
+                </pic:pic>
+              </a:graphicData>
+            </a:graphic>
+          </wp:anchor>
+        </w:drawing>
+      </w:r>
+      <w:r>
+        <w:t>Because the environment reflections and the screen space reflections use the same filtering, they can be blended seamlessly.</w:t>
+      </w:r>
+      <w:r>
+        <w:t xml:space="preserve"> </w:t>
+      </w:r>
+      <w:r>
+        <w:t xml:space="preserve">The specular reflection of the </w:t>
+      </w:r>
+      <w:r>
+        <w:t xml:space="preserve">energy conserving </w:t>
+      </w:r>
+      <w:r>
+        <w:t>Phong shaded point lights also blends with the filtered reflections, because the reflections were filtered according to the Phong BRDF.</w:t>
       </w:r>
     </w:p>
     <w:p>
       <w:pPr>
         <w:pStyle w:val="Heading1"/>
       </w:pPr>
-      <w:bookmarkStart w:id="13" w:name="_Toc421194225"/>
-      <w:r>
-        <w:t>3. I</w:t>
-      </w:r>
-      <w:r>
-        <w:t>mplementation</w:t>
-      </w:r>
-      <w:bookmarkEnd w:id="13"/>
-    </w:p>
-    <w:p>
-      <w:pPr>
-        <w:pStyle w:val="Heading2"/>
-      </w:pPr>
-      <w:bookmarkStart w:id="14" w:name="_Toc421194226"/>
-      <w:r>
-        <w:t>Linear lighting</w:t>
-      </w:r>
-      <w:bookmarkEnd w:id="14"/>
+      <w:bookmarkStart w:id="24" w:name="_Toc421228721"/>
+      <w:r>
+        <w:lastRenderedPageBreak/>
+        <w:t>4. Conclusion</w:t>
+      </w:r>
+      <w:r>
+        <w:t xml:space="preserve"> and future work</w:t>
+      </w:r>
+      <w:bookmarkEnd w:id="24"/>
     </w:p>
     <w:p>
       <w:pPr>
         <w:spacing w:after="0"/>
       </w:pPr>
       <w:r>
-        <w:t>Most</w:t>
-      </w:r>
-      <w:r>
-        <w:t xml:space="preserve"> </w:t>
-      </w:r>
-      <w:r>
-        <w:t xml:space="preserve">textures </w:t>
-      </w:r>
-      <w:r>
-        <w:t xml:space="preserve">that are not HDR </w:t>
-      </w:r>
-      <w:r>
-        <w:t xml:space="preserve">are stored in </w:t>
-      </w:r>
-      <w:proofErr w:type="spellStart"/>
-      <w:r>
-        <w:t>sRGB</w:t>
-      </w:r>
-      <w:proofErr w:type="spellEnd"/>
-      <w:r>
-        <w:t xml:space="preserve"> space. This means they require the </w:t>
-      </w:r>
-      <w:r>
-        <w:rPr>
-          <w:i/>
-          <w:u w:val="single"/>
-        </w:rPr>
-        <w:t xml:space="preserve">color = </w:t>
-      </w:r>
-      <w:proofErr w:type="spellStart"/>
-      <w:r>
-        <w:rPr>
-          <w:i/>
-          <w:u w:val="single"/>
-        </w:rPr>
-        <w:t>pow</w:t>
-      </w:r>
-      <w:proofErr w:type="spellEnd"/>
-      <w:r>
-        <w:rPr>
-          <w:i/>
-          <w:u w:val="single"/>
-        </w:rPr>
-        <w:t>(color, 2.2)</w:t>
-      </w:r>
-      <w:r>
-        <w:rPr>
-          <w:i/>
-          <w:u w:val="single"/>
-        </w:rPr>
-        <w:t>;</w:t>
-      </w:r>
-      <w:r>
-        <w:t xml:space="preserve"> modification to be transformed into linear space. After this, all calculations are done in linear space. When the final image gets drawn to the screen, the </w:t>
-      </w:r>
-      <w:r>
-        <w:rPr>
-          <w:i/>
-          <w:u w:val="single"/>
-        </w:rPr>
-        <w:t xml:space="preserve">color = </w:t>
-      </w:r>
-      <w:proofErr w:type="spellStart"/>
-      <w:r>
-        <w:rPr>
-          <w:i/>
-          <w:u w:val="single"/>
-        </w:rPr>
-        <w:t>pow</w:t>
-      </w:r>
-      <w:proofErr w:type="spellEnd"/>
-      <w:r>
-        <w:rPr>
-          <w:i/>
-          <w:u w:val="single"/>
-        </w:rPr>
-        <w:t>(color, 1 / 2.2);</w:t>
-      </w:r>
-      <w:r>
-        <w:t xml:space="preserve"> modification is used to transform the image back to </w:t>
-      </w:r>
-      <w:proofErr w:type="spellStart"/>
-      <w:r>
-        <w:t>sRGB</w:t>
-      </w:r>
-      <w:proofErr w:type="spellEnd"/>
-      <w:r>
-        <w:t xml:space="preserve"> space. </w:t>
+        <w:t xml:space="preserve">Physically based rendering has already been widely adopted because of its many benefits. </w:t>
+      </w:r>
+      <w:r>
+        <w:t xml:space="preserve">However, </w:t>
+      </w:r>
+      <w:r>
+        <w:t xml:space="preserve">even though the inputs to our rendering equations are now based on real world values, realistically modeling the behavior of light in real-time is still a problem. </w:t>
       </w:r>
     </w:p>
     <w:p>
@@ -2646,297 +4061,373 @@
         <w:spacing w:after="0"/>
       </w:pPr>
       <w:r>
-        <w:t xml:space="preserve">Instead of using the power function in the shaders, Direct3D 11 allows the user to specify that a texture is in </w:t>
-      </w:r>
-      <w:proofErr w:type="spellStart"/>
-      <w:r>
-        <w:t>sRGB</w:t>
-      </w:r>
-      <w:proofErr w:type="spellEnd"/>
-      <w:r>
-        <w:t xml:space="preserve"> space. This will make the hardware appropriately transform texture reads and writes.</w:t>
+        <w:t xml:space="preserve">In order to fully commit to a PBR pipeline, every aspect of light-surface interactions should be modeled. Currently, features such as global illumination, which includes reflections and bounce lighting, area lights and soft shadows are not able to be rendered in real-time. This means that to create a realistic look, artists still have to make manual adjustments such as placing small secondary light sources to simulate bounce light. This goes against the goal of PBR, but </w:t>
+      </w:r>
+      <w:r>
+        <w:t>rendering</w:t>
+      </w:r>
+      <w:r>
+        <w:t xml:space="preserve"> technology has not </w:t>
+      </w:r>
+      <w:r>
+        <w:t xml:space="preserve">yet </w:t>
+      </w:r>
+      <w:r>
+        <w:t>advanced to the level w</w:t>
+      </w:r>
+      <w:r>
+        <w:t>h</w:t>
+      </w:r>
+      <w:r>
+        <w:t xml:space="preserve">ere </w:t>
+      </w:r>
+      <w:r>
+        <w:t>these</w:t>
+      </w:r>
+      <w:r>
+        <w:t xml:space="preserve"> tweaks are not necessary anymore.</w:t>
       </w:r>
     </w:p>
     <w:p>
       <w:pPr>
         <w:spacing w:after="0"/>
       </w:pPr>
-    </w:p>
-    <w:p>
-      <w:pPr>
-        <w:spacing w:after="0"/>
-        <w:rPr>
-          <w:b/>
-        </w:rPr>
-      </w:pPr>
-      <w:r>
-        <w:rPr>
-          <w:b/>
-        </w:rPr>
-        <w:t>My implementation</w:t>
-      </w:r>
-    </w:p>
-    <w:p>
-      <w:pPr>
-        <w:spacing w:after="0"/>
-      </w:pPr>
-      <w:r>
-        <w:t xml:space="preserve">I chose to go with the shader based alternative because it demonstrates more clearly where the transformations happen and this way the gamma value could be adjusted at run-time. </w:t>
-      </w:r>
-    </w:p>
-    <w:p>
-      <w:pPr>
-        <w:pStyle w:val="Heading2"/>
-      </w:pPr>
-      <w:bookmarkStart w:id="15" w:name="_Toc421194227"/>
-      <w:r>
-        <w:lastRenderedPageBreak/>
-        <w:t>Environment reflections</w:t>
-      </w:r>
-      <w:bookmarkEnd w:id="15"/>
-    </w:p>
-    <w:p>
-      <w:pPr>
-        <w:spacing w:after="0"/>
-      </w:pPr>
-      <w:r>
-        <w:t xml:space="preserve">There are many </w:t>
-      </w:r>
-      <w:r>
-        <w:t xml:space="preserve">different techniques for approximating reflections in current AAA rendering engines. Usually, multiple techniques work together because they all have different strengths and weaknesses. </w:t>
-      </w:r>
-      <w:r>
-        <w:t>Below are some commonly used methods for simulating reflections.</w:t>
-      </w:r>
-    </w:p>
-    <w:p>
-      <w:pPr>
-        <w:spacing w:after="0"/>
-      </w:pPr>
-    </w:p>
-    <w:p>
-      <w:pPr>
-        <w:spacing w:after="0"/>
-      </w:pPr>
-      <w:r>
-        <w:rPr>
-          <w:b/>
-        </w:rPr>
-        <w:t>Environment mapping</w:t>
-      </w:r>
-    </w:p>
-    <w:p>
-      <w:pPr>
-        <w:spacing w:after="0"/>
-      </w:pPr>
-      <w:r>
-        <w:t xml:space="preserve">This is the cheapest and simplest way to implement approximate reflections. The environment map is a texture of the environment, usually in the form of a cubemap. In the simplest implementation, this is the skybox texture where the reflection vector is used for a hardware accelerated texture lookup. A slight improvement on this is to have multiple local environment maps in different areas of the world. </w:t>
-      </w:r>
-    </w:p>
-    <w:p>
-      <w:pPr>
-        <w:spacing w:after="0"/>
-      </w:pPr>
-    </w:p>
-    <w:p>
-      <w:pPr>
-        <w:spacing w:after="0"/>
-        <w:rPr>
-          <w:b/>
-        </w:rPr>
-      </w:pPr>
-      <w:r>
-        <w:rPr>
-          <w:b/>
-        </w:rPr>
-        <w:t>Reflection probes</w:t>
-      </w:r>
-    </w:p>
-    <w:p>
-      <w:pPr>
-        <w:spacing w:after="0"/>
-      </w:pPr>
-      <w:r>
-        <w:t>This can be extended to parallax corrected</w:t>
-      </w:r>
-      <w:r>
-        <w:t xml:space="preserve"> local</w:t>
-      </w:r>
-      <w:r>
-        <w:t xml:space="preserve"> cubemaps, which do an even better job at capturing the environment.</w:t>
-      </w:r>
-    </w:p>
-    <w:p>
-      <w:pPr>
-        <w:spacing w:after="0"/>
-      </w:pPr>
-    </w:p>
-    <w:p>
-      <w:pPr>
-        <w:spacing w:after="0"/>
-        <w:rPr>
-          <w:b/>
-        </w:rPr>
-      </w:pPr>
-      <w:r>
-        <w:rPr>
-          <w:b/>
-        </w:rPr>
-        <w:t>Planar reflections</w:t>
-      </w:r>
-    </w:p>
-    <w:p>
-      <w:pPr>
-        <w:spacing w:after="0"/>
-      </w:pPr>
-      <w:r>
-        <w:t>Planar reflec</w:t>
-      </w:r>
-      <w:r>
-        <w:t>tions is an expensive method to render reflections on a planar surface. Either the camera or the scene is mirrored across the plane and then rendered. This mirror image of the world is then projected onto the plane in the final render pass.</w:t>
-      </w:r>
-    </w:p>
-    <w:p>
-      <w:pPr>
-        <w:spacing w:after="0"/>
-      </w:pPr>
-    </w:p>
-    <w:p>
-      <w:pPr>
-        <w:spacing w:after="0"/>
-        <w:rPr>
-          <w:b/>
-        </w:rPr>
-      </w:pPr>
-      <w:r>
-        <w:rPr>
-          <w:b/>
-        </w:rPr>
-        <w:t>Screen space reflections</w:t>
-      </w:r>
-    </w:p>
-    <w:p>
-      <w:pPr>
-        <w:spacing w:after="0"/>
-      </w:pPr>
-      <w:r>
-        <w:t>This is a cheap post processing effect that is good at reflecting dynamic objects such as characters or particles, but it can only reflect the things on screen. In its simplest form, this technique works by ray marching through the depth buffer in projection space. When the ray ends up behind the depth value it is registered as a hit and the corresponding pixel color is used as the reflection color.</w:t>
-      </w:r>
-    </w:p>
-    <w:p>
-      <w:pPr>
-        <w:spacing w:after="0"/>
-      </w:pPr>
-    </w:p>
-    <w:p>
-      <w:pPr>
-        <w:spacing w:after="0"/>
-        <w:rPr>
-          <w:b/>
-        </w:rPr>
-      </w:pPr>
-      <w:r>
-        <w:rPr>
-          <w:b/>
-        </w:rPr>
-        <w:t>Image proxies</w:t>
-      </w:r>
-    </w:p>
-    <w:p>
-      <w:pPr>
-        <w:spacing w:after="0"/>
-      </w:pPr>
-      <w:r>
-        <w:t xml:space="preserve">Similarly to parallax corrected local cubemaps, these capture important scene elements that need a more precise reflection. </w:t>
-      </w:r>
-      <w:r>
-        <w:t>A manually specified approximately planar part of the scene is rendered and projected onto a plane. In the shaders of nearby objects, the reflection vector is used to do a ray-plane intersection test to get the correct texel. This is not very expensive if only a few nearby image proxy planes are tested against.</w:t>
-      </w:r>
-    </w:p>
-    <w:p>
-      <w:pPr>
-        <w:spacing w:after="0"/>
-      </w:pPr>
-    </w:p>
-    <w:p>
-      <w:pPr>
-        <w:spacing w:after="0"/>
-      </w:pPr>
-      <w:r>
-        <w:rPr>
-          <w:b/>
-        </w:rPr>
-        <w:t>My implementation</w:t>
-      </w:r>
-    </w:p>
-    <w:p>
-      <w:pPr>
-        <w:spacing w:after="0"/>
-      </w:pPr>
-      <w:r>
-        <w:t>I have implemented pre-filtered environment map reflections and screen space reflections.</w:t>
-      </w:r>
-      <w:r>
-        <w:t xml:space="preserve"> </w:t>
-      </w:r>
-    </w:p>
-    <w:p>
-      <w:pPr>
-        <w:spacing w:after="0"/>
-      </w:pPr>
+      <w:r>
+        <w:t>Overall, physically based rendering is a step forward, but rendering technology still requires a lot of improvement before we can take full advantage of it.</w:t>
+      </w:r>
+    </w:p>
+    <w:p>
+      <w:r>
+        <w:br w:type="page"/>
+      </w:r>
     </w:p>
     <w:p>
       <w:pPr>
         <w:pStyle w:val="Heading1"/>
       </w:pPr>
-      <w:bookmarkStart w:id="16" w:name="_Toc421194228"/>
-      <w:r>
-        <w:t>4. Conclusion</w:t>
-      </w:r>
-      <w:bookmarkEnd w:id="16"/>
-    </w:p>
-    <w:p>
-      <w:proofErr w:type="spellStart"/>
-      <w:r>
-        <w:t>bla</w:t>
-      </w:r>
-      <w:proofErr w:type="spellEnd"/>
-    </w:p>
-    <w:p/>
-    <w:p>
-      <w:pPr>
-        <w:pStyle w:val="Heading1"/>
-      </w:pPr>
-      <w:bookmarkStart w:id="17" w:name="_Toc421194229"/>
+      <w:bookmarkStart w:id="25" w:name="_Toc421228722"/>
       <w:r>
         <w:lastRenderedPageBreak/>
         <w:t>5. References</w:t>
       </w:r>
-      <w:bookmarkEnd w:id="17"/>
-    </w:p>
-    <w:p>
-      <w:r>
-        <w:t>http://blog.selfshadow.com/publications/s2013-shading-course/karis/s2013_pbs_epic_notes_v2.pdf</w:t>
-      </w:r>
-    </w:p>
-    <w:p>
+      <w:bookmarkEnd w:id="25"/>
+    </w:p>
+    <w:p>
+      <w:pPr>
+        <w:spacing w:after="0"/>
+      </w:pPr>
+      <w:proofErr w:type="spellStart"/>
+      <w:r>
+        <w:t>Gritz</w:t>
+      </w:r>
+      <w:proofErr w:type="spellEnd"/>
+      <w:r>
+        <w:t xml:space="preserve">, L., </w:t>
+      </w:r>
+      <w:proofErr w:type="spellStart"/>
+      <w:r>
+        <w:t>d'Eon</w:t>
+      </w:r>
+      <w:proofErr w:type="spellEnd"/>
+      <w:r>
+        <w:t xml:space="preserve">, E. (2007). </w:t>
+      </w:r>
+      <w:r>
+        <w:t>The Importance of Being Linear</w:t>
+      </w:r>
+      <w:r>
+        <w:t>.</w:t>
+      </w:r>
+    </w:p>
+    <w:p>
+      <w:pPr>
+        <w:spacing w:after="0"/>
+      </w:pPr>
+      <w:r>
+        <w:tab/>
+      </w:r>
+      <w:r>
+        <w:t>http://http.developer.nvidia.com/GPUGems3/gpugems3_ch24.html</w:t>
+      </w:r>
+    </w:p>
+    <w:p>
+      <w:pPr>
+        <w:spacing w:after="0"/>
+      </w:pPr>
+    </w:p>
+    <w:p>
+      <w:pPr>
+        <w:spacing w:after="0"/>
+      </w:pPr>
+      <w:proofErr w:type="spellStart"/>
+      <w:r>
+        <w:t>Karis</w:t>
+      </w:r>
+      <w:proofErr w:type="spellEnd"/>
+      <w:r>
+        <w:t>, B. (2013). Real Shading in Unreal Engine 4.</w:t>
+      </w:r>
+    </w:p>
+    <w:p>
+      <w:pPr>
+        <w:spacing w:after="0"/>
+      </w:pPr>
+      <w:r>
+        <w:tab/>
+      </w:r>
+      <w:r>
+        <w:t>http://blog.selfshadow.com/publications/s2013-shading-</w:t>
+      </w:r>
+      <w:r>
+        <w:tab/>
+      </w:r>
+      <w:r>
+        <w:t>course/</w:t>
+      </w:r>
+      <w:proofErr w:type="spellStart"/>
+      <w:r>
+        <w:t>karis</w:t>
+      </w:r>
+      <w:proofErr w:type="spellEnd"/>
+      <w:r>
+        <w:t>/s2013_pbs_epic_notes_v2.pdf</w:t>
+      </w:r>
+    </w:p>
+    <w:p>
+      <w:pPr>
+        <w:spacing w:after="0"/>
+      </w:pPr>
+    </w:p>
+    <w:p>
+      <w:pPr>
+        <w:spacing w:after="0"/>
+      </w:pPr>
+      <w:proofErr w:type="spellStart"/>
+      <w:r>
+        <w:t>Lagarde</w:t>
+      </w:r>
+      <w:proofErr w:type="spellEnd"/>
+      <w:r>
+        <w:t xml:space="preserve">, S., De </w:t>
+      </w:r>
+      <w:proofErr w:type="spellStart"/>
+      <w:r>
+        <w:t>Rousiers</w:t>
+      </w:r>
+      <w:proofErr w:type="spellEnd"/>
+      <w:r>
+        <w:t>, C. (2014). Moving Frostbite to Physically Based Rendering.</w:t>
+      </w:r>
+    </w:p>
+    <w:p>
+      <w:pPr>
+        <w:spacing w:after="0"/>
+      </w:pPr>
+      <w:r>
+        <w:tab/>
+      </w:r>
+      <w:r>
+        <w:t>http://www.frostbite.com/2014/11/moving-frostbite-to-pbr/</w:t>
+      </w:r>
+    </w:p>
+    <w:p>
+      <w:pPr>
+        <w:spacing w:after="0"/>
+      </w:pPr>
+    </w:p>
+    <w:p>
+      <w:pPr>
+        <w:spacing w:after="0"/>
+      </w:pPr>
+      <w:proofErr w:type="spellStart"/>
+      <w:r>
+        <w:t>Mittring</w:t>
+      </w:r>
+      <w:proofErr w:type="spellEnd"/>
+      <w:r>
+        <w:t>, M.</w:t>
+      </w:r>
+      <w:r>
+        <w:t xml:space="preserve"> (2009). A bit more deferred – CryEngine3.</w:t>
+      </w:r>
+    </w:p>
+    <w:p>
+      <w:pPr>
+        <w:spacing w:after="0"/>
+      </w:pPr>
+      <w:r>
+        <w:tab/>
+      </w:r>
+      <w:r>
+        <w:t>http://www.crytek.com/cryengine/cryengine3/presentations/a-bit-more-deferred---cryengine3</w:t>
+      </w:r>
+    </w:p>
+    <w:p>
+      <w:pPr>
+        <w:spacing w:after="0"/>
+      </w:pPr>
+    </w:p>
+    <w:p>
+      <w:pPr>
+        <w:spacing w:after="0"/>
+      </w:pPr>
+      <w:r>
+        <w:t>Russell, J. Basic Theory of Physically-Based Rendering</w:t>
+      </w:r>
+    </w:p>
+    <w:p>
+      <w:pPr>
+        <w:spacing w:after="0"/>
+      </w:pPr>
+      <w:r>
+        <w:tab/>
+      </w:r>
       <w:r>
         <w:t>https://www.marmoset.co/toolbag/learn/pbr-theory</w:t>
       </w:r>
     </w:p>
     <w:p>
-      <w:r>
-        <w:t>http://www.frostbite.com/2014/11/moving-frostbite-to-pbr/</w:t>
+      <w:pPr>
+        <w:spacing w:after="0"/>
+      </w:pPr>
+    </w:p>
+    <w:p>
+      <w:pPr>
+        <w:spacing w:after="0"/>
+      </w:pPr>
+      <w:proofErr w:type="spellStart"/>
+      <w:r>
+        <w:t>Valient</w:t>
+      </w:r>
+      <w:proofErr w:type="spellEnd"/>
+      <w:r>
+        <w:t>, M.</w:t>
+      </w:r>
+      <w:r>
+        <w:t xml:space="preserve"> (2014). Reflections and </w:t>
+      </w:r>
+      <w:proofErr w:type="spellStart"/>
+      <w:r>
+        <w:t>Volumetrics</w:t>
+      </w:r>
+      <w:proofErr w:type="spellEnd"/>
+      <w:r>
+        <w:t xml:space="preserve"> of </w:t>
+      </w:r>
+      <w:proofErr w:type="spellStart"/>
+      <w:r>
+        <w:t>Killzone</w:t>
+      </w:r>
+      <w:proofErr w:type="spellEnd"/>
+      <w:r>
+        <w:t xml:space="preserve"> Shadow Fall.</w:t>
+      </w:r>
+    </w:p>
+    <w:p>
+      <w:pPr>
+        <w:spacing w:after="0"/>
+      </w:pPr>
+      <w:r>
+        <w:tab/>
+      </w:r>
+      <w:r>
+        <w:t>http://advances.realtimerendering.com/s2014/index.html#_REFLECTIONS_AND_VOLUMETRICS</w:t>
       </w:r>
     </w:p>
     <w:sectPr>
+      <w:footerReference w:type="default" r:id="rId12"/>
       <w:pgSz w:w="12240" w:h="15840"/>
       <w:pgMar w:top="1440" w:right="1440" w:bottom="1440" w:left="1440" w:header="720" w:footer="720" w:gutter="0"/>
       <w:cols w:space="720"/>
+      <w:titlePg/>
       <w:docGrid w:linePitch="360"/>
     </w:sectPr>
   </w:body>
 </w:document>
+</file>
+
+<file path=word/endnotes.xml><?xml version="1.0" encoding="utf-8"?>
+<w:endnotes xmlns:ve="http://schemas.openxmlformats.org/markup-compatibility/2006" xmlns:o="urn:schemas-microsoft-com:office:office" xmlns:r="http://schemas.openxmlformats.org/officeDocument/2006/relationships" xmlns:m="http://schemas.openxmlformats.org/officeDocument/2006/math" xmlns:v="urn:schemas-microsoft-com:vml" xmlns:wp="http://schemas.openxmlformats.org/drawingml/2006/wordprocessingDrawing" xmlns:w10="urn:schemas-microsoft-com:office:word" xmlns:w="http://schemas.openxmlformats.org/wordprocessingml/2006/main" xmlns:wne="http://schemas.microsoft.com/office/word/2006/wordml">
+  <w:endnote w:type="separator" w:id="-1">
+    <w:p>
+      <w:pPr>
+        <w:spacing w:after="0" w:line="240" w:lineRule="auto"/>
+      </w:pPr>
+      <w:r>
+        <w:separator/>
+      </w:r>
+    </w:p>
+  </w:endnote>
+  <w:endnote w:type="continuationSeparator" w:id="0">
+    <w:p>
+      <w:pPr>
+        <w:spacing w:after="0" w:line="240" w:lineRule="auto"/>
+      </w:pPr>
+      <w:r>
+        <w:continuationSeparator/>
+      </w:r>
+    </w:p>
+  </w:endnote>
+</w:endnotes>
+</file>
+
+<file path=word/footer1.xml><?xml version="1.0" encoding="utf-8"?>
+<w:ftr xmlns:ve="http://schemas.openxmlformats.org/markup-compatibility/2006" xmlns:o="urn:schemas-microsoft-com:office:office" xmlns:r="http://schemas.openxmlformats.org/officeDocument/2006/relationships" xmlns:m="http://schemas.openxmlformats.org/officeDocument/2006/math" xmlns:v="urn:schemas-microsoft-com:vml" xmlns:wp="http://schemas.openxmlformats.org/drawingml/2006/wordprocessingDrawing" xmlns:w10="urn:schemas-microsoft-com:office:word" xmlns:w="http://schemas.openxmlformats.org/wordprocessingml/2006/main" xmlns:wne="http://schemas.microsoft.com/office/word/2006/wordml">
+  <w:sdt>
+    <w:sdtPr>
+      <w:id w:val="11483991"/>
+      <w:docPartObj>
+        <w:docPartGallery w:val="Page Numbers (Bottom of Page)"/>
+        <w:docPartUnique/>
+      </w:docPartObj>
+    </w:sdtPr>
+    <w:sdtContent>
+      <w:p>
+        <w:pPr>
+          <w:pStyle w:val="Footer"/>
+        </w:pPr>
+        <w:fldSimple w:instr=" PAGE   \* MERGEFORMAT ">
+          <w:r>
+            <w:rPr>
+              <w:noProof/>
+            </w:rPr>
+            <w:t>2</w:t>
+          </w:r>
+        </w:fldSimple>
+      </w:p>
+    </w:sdtContent>
+  </w:sdt>
+  <w:p>
+    <w:pPr>
+      <w:pStyle w:val="Footer"/>
+    </w:pPr>
+  </w:p>
+</w:ftr>
+</file>
+
+<file path=word/footnotes.xml><?xml version="1.0" encoding="utf-8"?>
+<w:footnotes xmlns:ve="http://schemas.openxmlformats.org/markup-compatibility/2006" xmlns:o="urn:schemas-microsoft-com:office:office" xmlns:r="http://schemas.openxmlformats.org/officeDocument/2006/relationships" xmlns:m="http://schemas.openxmlformats.org/officeDocument/2006/math" xmlns:v="urn:schemas-microsoft-com:vml" xmlns:wp="http://schemas.openxmlformats.org/drawingml/2006/wordprocessingDrawing" xmlns:w10="urn:schemas-microsoft-com:office:word" xmlns:w="http://schemas.openxmlformats.org/wordprocessingml/2006/main" xmlns:wne="http://schemas.microsoft.com/office/word/2006/wordml">
+  <w:footnote w:type="separator" w:id="-1">
+    <w:p>
+      <w:pPr>
+        <w:spacing w:after="0" w:line="240" w:lineRule="auto"/>
+      </w:pPr>
+      <w:r>
+        <w:separator/>
+      </w:r>
+    </w:p>
+  </w:footnote>
+  <w:footnote w:type="continuationSeparator" w:id="0">
+    <w:p>
+      <w:pPr>
+        <w:spacing w:after="0" w:line="240" w:lineRule="auto"/>
+      </w:pPr>
+      <w:r>
+        <w:continuationSeparator/>
+      </w:r>
+    </w:p>
+  </w:footnote>
+</w:footnotes>
 </file>
 
 <file path=word/styles.xml><?xml version="1.0" encoding="utf-8"?>
@@ -3481,6 +4972,110 @@
       <w:color w:val="4F81BD" w:themeColor="accent1"/>
     </w:rPr>
   </w:style>
+  <w:style w:type="paragraph" w:styleId="Subtitle">
+    <w:name w:val="Subtitle"/>
+    <w:basedOn w:val="Normal"/>
+    <w:next w:val="Normal"/>
+    <w:link w:val="SubtitleChar"/>
+    <w:uiPriority w:val="11"/>
+    <w:qFormat/>
+    <w:rsid w:val="009F10CD"/>
+    <w:pPr>
+      <w:numPr>
+        <w:ilvl w:val="1"/>
+      </w:numPr>
+    </w:pPr>
+    <w:rPr>
+      <w:rFonts w:asciiTheme="majorHAnsi" w:eastAsiaTheme="majorEastAsia" w:hAnsiTheme="majorHAnsi" w:cstheme="majorBidi"/>
+      <w:i/>
+      <w:iCs/>
+      <w:color w:val="4F81BD" w:themeColor="accent1"/>
+      <w:spacing w:val="15"/>
+      <w:sz w:val="24"/>
+      <w:szCs w:val="24"/>
+    </w:rPr>
+  </w:style>
+  <w:style w:type="character" w:customStyle="1" w:styleId="SubtitleChar">
+    <w:name w:val="Subtitle Char"/>
+    <w:basedOn w:val="DefaultParagraphFont"/>
+    <w:link w:val="Subtitle"/>
+    <w:uiPriority w:val="11"/>
+    <w:rsid w:val="009F10CD"/>
+    <w:rPr>
+      <w:rFonts w:asciiTheme="majorHAnsi" w:eastAsiaTheme="majorEastAsia" w:hAnsiTheme="majorHAnsi" w:cstheme="majorBidi"/>
+      <w:i/>
+      <w:iCs/>
+      <w:color w:val="4F81BD" w:themeColor="accent1"/>
+      <w:spacing w:val="15"/>
+      <w:sz w:val="24"/>
+      <w:szCs w:val="24"/>
+    </w:rPr>
+  </w:style>
+  <w:style w:type="paragraph" w:styleId="Caption">
+    <w:name w:val="caption"/>
+    <w:basedOn w:val="Normal"/>
+    <w:next w:val="Normal"/>
+    <w:uiPriority w:val="35"/>
+    <w:unhideWhenUsed/>
+    <w:qFormat/>
+    <w:rsid w:val="004D7253"/>
+    <w:pPr>
+      <w:spacing w:line="240" w:lineRule="auto"/>
+    </w:pPr>
+    <w:rPr>
+      <w:b/>
+      <w:bCs/>
+      <w:color w:val="4F81BD" w:themeColor="accent1"/>
+      <w:sz w:val="18"/>
+      <w:szCs w:val="18"/>
+    </w:rPr>
+  </w:style>
+  <w:style w:type="paragraph" w:styleId="Header">
+    <w:name w:val="header"/>
+    <w:basedOn w:val="Normal"/>
+    <w:link w:val="HeaderChar"/>
+    <w:uiPriority w:val="99"/>
+    <w:semiHidden/>
+    <w:unhideWhenUsed/>
+    <w:rsid w:val="00B679A9"/>
+    <w:pPr>
+      <w:tabs>
+        <w:tab w:val="center" w:pos="4680"/>
+        <w:tab w:val="right" w:pos="9360"/>
+      </w:tabs>
+      <w:spacing w:after="0" w:line="240" w:lineRule="auto"/>
+    </w:pPr>
+  </w:style>
+  <w:style w:type="character" w:customStyle="1" w:styleId="HeaderChar">
+    <w:name w:val="Header Char"/>
+    <w:basedOn w:val="DefaultParagraphFont"/>
+    <w:link w:val="Header"/>
+    <w:uiPriority w:val="99"/>
+    <w:semiHidden/>
+    <w:rsid w:val="00B679A9"/>
+  </w:style>
+  <w:style w:type="paragraph" w:styleId="Footer">
+    <w:name w:val="footer"/>
+    <w:basedOn w:val="Normal"/>
+    <w:link w:val="FooterChar"/>
+    <w:uiPriority w:val="99"/>
+    <w:unhideWhenUsed/>
+    <w:rsid w:val="00B679A9"/>
+    <w:pPr>
+      <w:tabs>
+        <w:tab w:val="center" w:pos="4680"/>
+        <w:tab w:val="right" w:pos="9360"/>
+      </w:tabs>
+      <w:spacing w:after="0" w:line="240" w:lineRule="auto"/>
+    </w:pPr>
+  </w:style>
+  <w:style w:type="character" w:customStyle="1" w:styleId="FooterChar">
+    <w:name w:val="Footer Char"/>
+    <w:basedOn w:val="DefaultParagraphFont"/>
+    <w:link w:val="Footer"/>
+    <w:uiPriority w:val="99"/>
+    <w:rsid w:val="00B679A9"/>
+  </w:style>
 </w:styles>
 </file>
 
@@ -3548,7 +5143,7 @@
   <w:rsids>
     <w:rsidRoot w:val="008B2B8A"/>
     <w:rsid w:val="008B2B8A"/>
-    <w:rsid w:val="00CA5F76"/>
+    <w:rsid w:val="00FF270E"/>
   </w:rsids>
   <m:mathPr>
     <m:mathFont m:val="Cambria Math"/>
@@ -4079,7 +5674,7 @@
 </file>
 
 <file path=customXml/itemProps1.xml><?xml version="1.0" encoding="utf-8"?>
-<ds:datastoreItem xmlns:ds="http://schemas.openxmlformats.org/officeDocument/2006/customXml" ds:itemID="{A6D36A45-BB25-4C1F-B524-C83115EB5FBB}">
+<ds:datastoreItem xmlns:ds="http://schemas.openxmlformats.org/officeDocument/2006/customXml" ds:itemID="{38AC8FD8-9087-4751-A178-F688EB45CDBE}">
   <ds:schemaRefs>
     <ds:schemaRef ds:uri="http://schemas.openxmlformats.org/officeDocument/2006/bibliography"/>
   </ds:schemaRefs>

</xml_diff>